<commit_message>
Versión inicial de actualización de datos de trabajadores por lote
</commit_message>
<xml_diff>
--- a/src/app/00078-GestionPlanillas/WebApp/Assets/application/manuales/MCVS-O1-3131 Manual de Usuario.docx
+++ b/src/app/00078-GestionPlanillas/WebApp/Assets/application/manuales/MCVS-O1-3131 Manual de Usuario.docx
@@ -1,6 +1,6 @@
 
 <file path=word/document.xml><?xml version="1.0" encoding="utf-8"?>
-<w:document xmlns:wpc="http://schemas.microsoft.com/office/word/2010/wordprocessingCanvas" xmlns:cx="http://schemas.microsoft.com/office/drawing/2014/chartex" xmlns:cx1="http://schemas.microsoft.com/office/drawing/2015/9/8/chartex" xmlns:cx2="http://schemas.microsoft.com/office/drawing/2015/10/21/chartex" xmlns:cx3="http://schemas.microsoft.com/office/drawing/2016/5/9/chartex" xmlns:cx4="http://schemas.microsoft.com/office/drawing/2016/5/10/chartex" xmlns:cx5="http://schemas.microsoft.com/office/drawing/2016/5/11/chartex" xmlns:cx6="http://schemas.microsoft.com/office/drawing/2016/5/12/chartex" xmlns:cx7="http://schemas.microsoft.com/office/drawing/2016/5/13/chartex" xmlns:cx8="http://schemas.microsoft.com/office/drawing/2016/5/14/chartex" xmlns:mc="http://schemas.openxmlformats.org/markup-compatibility/2006" xmlns:aink="http://schemas.microsoft.com/office/drawing/2016/ink" xmlns:am3d="http://schemas.microsoft.com/office/drawing/2017/model3d" xmlns:o="urn:schemas-microsoft-com:office:office" xmlns:oel="http://schemas.microsoft.com/office/2019/extlst" xmlns:r="http://schemas.openxmlformats.org/officeDocument/2006/relationships" xmlns:m="http://schemas.openxmlformats.org/officeDocument/2006/math" xmlns:v="urn:schemas-microsoft-com:vml" xmlns:wp14="http://schemas.microsoft.com/office/word/2010/wordprocessingDrawing" xmlns:wp="http://schemas.openxmlformats.org/drawingml/2006/wordprocessingDrawing" xmlns:w10="urn:schemas-microsoft-com:office:word" xmlns:w="http://schemas.openxmlformats.org/wordprocessingml/2006/main" xmlns:w14="http://schemas.microsoft.com/office/word/2010/wordml" xmlns:w15="http://schemas.microsoft.com/office/word/2012/wordml" xmlns:w16cex="http://schemas.microsoft.com/office/word/2018/wordml/cex" xmlns:w16cid="http://schemas.microsoft.com/office/word/2016/wordml/cid" xmlns:w16="http://schemas.microsoft.com/office/word/2018/wordml" xmlns:w16sdtdh="http://schemas.microsoft.com/office/word/2020/wordml/sdtdatahash" xmlns:w16se="http://schemas.microsoft.com/office/word/2015/wordml/symex" xmlns:wpg="http://schemas.microsoft.com/office/word/2010/wordprocessingGroup" xmlns:wpi="http://schemas.microsoft.com/office/word/2010/wordprocessingInk" xmlns:wne="http://schemas.microsoft.com/office/word/2006/wordml" xmlns:wps="http://schemas.microsoft.com/office/word/2010/wordprocessingShape" mc:Ignorable="w14 w15 w16se w16cid w16 w16cex w16sdtdh wp14">
+<w:document xmlns:wpc="http://schemas.microsoft.com/office/word/2010/wordprocessingCanvas" xmlns:cx="http://schemas.microsoft.com/office/drawing/2014/chartex" xmlns:cx1="http://schemas.microsoft.com/office/drawing/2015/9/8/chartex" xmlns:cx2="http://schemas.microsoft.com/office/drawing/2015/10/21/chartex" xmlns:cx3="http://schemas.microsoft.com/office/drawing/2016/5/9/chartex" xmlns:cx4="http://schemas.microsoft.com/office/drawing/2016/5/10/chartex" xmlns:cx5="http://schemas.microsoft.com/office/drawing/2016/5/11/chartex" xmlns:cx6="http://schemas.microsoft.com/office/drawing/2016/5/12/chartex" xmlns:cx7="http://schemas.microsoft.com/office/drawing/2016/5/13/chartex" xmlns:cx8="http://schemas.microsoft.com/office/drawing/2016/5/14/chartex" xmlns:mc="http://schemas.openxmlformats.org/markup-compatibility/2006" xmlns:aink="http://schemas.microsoft.com/office/drawing/2016/ink" xmlns:am3d="http://schemas.microsoft.com/office/drawing/2017/model3d" xmlns:o="urn:schemas-microsoft-com:office:office" xmlns:oel="http://schemas.microsoft.com/office/2019/extlst" xmlns:r="http://schemas.openxmlformats.org/officeDocument/2006/relationships" xmlns:m="http://schemas.openxmlformats.org/officeDocument/2006/math" xmlns:v="urn:schemas-microsoft-com:vml" xmlns:wp14="http://schemas.microsoft.com/office/word/2010/wordprocessingDrawing" xmlns:wp="http://schemas.openxmlformats.org/drawingml/2006/wordprocessingDrawing" xmlns:w10="urn:schemas-microsoft-com:office:word" xmlns:w="http://schemas.openxmlformats.org/wordprocessingml/2006/main" xmlns:w14="http://schemas.microsoft.com/office/word/2010/wordml" xmlns:w15="http://schemas.microsoft.com/office/word/2012/wordml" xmlns:w16cex="http://schemas.microsoft.com/office/word/2018/wordml/cex" xmlns:w16cid="http://schemas.microsoft.com/office/word/2016/wordml/cid" xmlns:w16="http://schemas.microsoft.com/office/word/2018/wordml" xmlns:w16du="http://schemas.microsoft.com/office/word/2023/wordml/word16du" xmlns:w16sdtdh="http://schemas.microsoft.com/office/word/2020/wordml/sdtdatahash" xmlns:w16se="http://schemas.microsoft.com/office/word/2015/wordml/symex" xmlns:wpg="http://schemas.microsoft.com/office/word/2010/wordprocessingGroup" xmlns:wpi="http://schemas.microsoft.com/office/word/2010/wordprocessingInk" xmlns:wne="http://schemas.microsoft.com/office/word/2006/wordml" xmlns:wps="http://schemas.microsoft.com/office/word/2010/wordprocessingShape" mc:Ignorable="w14 w15 w16se w16cid w16 w16cex w16sdtdh w16du wp14">
   <w:body>
     <w:p>
       <w:pPr>
@@ -580,6 +580,14 @@
                 <w:szCs w:val="24"/>
               </w:rPr>
             </w:pPr>
+            <w:r>
+              <w:rPr>
+                <w:rFonts w:ascii="Arial" w:hAnsi="Arial" w:cs="Arial"/>
+                <w:sz w:val="24"/>
+                <w:szCs w:val="24"/>
+              </w:rPr>
+              <w:t>04-06-2024</w:t>
+            </w:r>
           </w:p>
         </w:tc>
         <w:tc>
@@ -595,6 +603,14 @@
                 <w:szCs w:val="24"/>
               </w:rPr>
             </w:pPr>
+            <w:r>
+              <w:rPr>
+                <w:rFonts w:ascii="Arial" w:hAnsi="Arial" w:cs="Arial"/>
+                <w:sz w:val="24"/>
+                <w:szCs w:val="24"/>
+              </w:rPr>
+              <w:t>1.0.1</w:t>
+            </w:r>
           </w:p>
         </w:tc>
         <w:tc>
@@ -603,13 +619,21 @@
           </w:tcPr>
           <w:p>
             <w:pPr>
-              <w:jc w:val="center"/>
+              <w:jc w:val="both"/>
               <w:rPr>
                 <w:rFonts w:ascii="Arial" w:hAnsi="Arial" w:cs="Arial"/>
                 <w:sz w:val="24"/>
                 <w:szCs w:val="24"/>
               </w:rPr>
             </w:pPr>
+            <w:r>
+              <w:rPr>
+                <w:rFonts w:ascii="Arial" w:hAnsi="Arial" w:cs="Arial"/>
+                <w:sz w:val="24"/>
+                <w:szCs w:val="24"/>
+              </w:rPr>
+              <w:t>Registro de trabajadores en lote.</w:t>
+            </w:r>
           </w:p>
         </w:tc>
         <w:tc>
@@ -625,6 +649,14 @@
                 <w:szCs w:val="24"/>
               </w:rPr>
             </w:pPr>
+            <w:r>
+              <w:rPr>
+                <w:rFonts w:ascii="Arial" w:hAnsi="Arial" w:cs="Arial"/>
+                <w:sz w:val="24"/>
+                <w:szCs w:val="24"/>
+              </w:rPr>
+              <w:t>Humberto Manyari</w:t>
+            </w:r>
           </w:p>
         </w:tc>
       </w:tr>
@@ -1454,7 +1486,35 @@
                 <w:rStyle w:val="Hipervnculo"/>
                 <w:noProof/>
               </w:rPr>
-              <w:t>DESCRIPCIÓN GENERAL DEL SISTEMA</w:t>
+              <w:t>DESCRIPCI</w:t>
+            </w:r>
+            <w:r>
+              <w:rPr>
+                <w:rStyle w:val="Hipervnculo"/>
+                <w:noProof/>
+              </w:rPr>
+              <w:t>Ó</w:t>
+            </w:r>
+            <w:r>
+              <w:rPr>
+                <w:rStyle w:val="Hipervnculo"/>
+                <w:noProof/>
+              </w:rPr>
+              <w:t xml:space="preserve">N </w:t>
+            </w:r>
+            <w:r>
+              <w:rPr>
+                <w:rStyle w:val="Hipervnculo"/>
+                <w:noProof/>
+              </w:rPr>
+              <w:t>G</w:t>
+            </w:r>
+            <w:r>
+              <w:rPr>
+                <w:rStyle w:val="Hipervnculo"/>
+                <w:noProof/>
+              </w:rPr>
+              <w:t>ENERAL DEL SISTEMA</w:t>
             </w:r>
             <w:r>
               <w:rPr>
@@ -1683,7 +1743,7 @@
                 <w:noProof/>
                 <w:webHidden/>
               </w:rPr>
-              <w:t>15</w:t>
+              <w:t>17</w:t>
             </w:r>
             <w:r>
               <w:rPr>
@@ -1777,7 +1837,7 @@
                 <w:noProof/>
                 <w:webHidden/>
               </w:rPr>
-              <w:t>16</w:t>
+              <w:t>18</w:t>
             </w:r>
             <w:r>
               <w:rPr>
@@ -3319,10 +3379,10 @@
           <w:noProof/>
         </w:rPr>
         <w:drawing>
-          <wp:inline distT="0" distB="0" distL="0" distR="0" wp14:anchorId="0F32D98B" wp14:editId="2B9E4C9E">
-            <wp:extent cx="5097102" cy="1672896"/>
-            <wp:effectExtent l="19050" t="19050" r="27940" b="22860"/>
-            <wp:docPr id="1966081314" name="Imagen 1" descr="Interfaz de usuario gráfica, Aplicación&#10;&#10;Descripción generada automáticamente"/>
+          <wp:inline distT="0" distB="0" distL="0" distR="0" wp14:anchorId="47690E9B" wp14:editId="119FFC28">
+            <wp:extent cx="5100452" cy="1811913"/>
+            <wp:effectExtent l="19050" t="19050" r="24130" b="17145"/>
+            <wp:docPr id="905695041" name="Imagen 1" descr="Una captura de pantalla de una computadora&#10;&#10;Descripción generada automáticamente"/>
             <wp:cNvGraphicFramePr>
               <a:graphicFrameLocks xmlns:a="http://schemas.openxmlformats.org/drawingml/2006/main" noChangeAspect="1"/>
             </wp:cNvGraphicFramePr>
@@ -3330,7 +3390,7 @@
               <a:graphicData uri="http://schemas.openxmlformats.org/drawingml/2006/picture">
                 <pic:pic xmlns:pic="http://schemas.openxmlformats.org/drawingml/2006/picture">
                   <pic:nvPicPr>
-                    <pic:cNvPr id="1966081314" name="Imagen 1" descr="Interfaz de usuario gráfica, Aplicación&#10;&#10;Descripción generada automáticamente"/>
+                    <pic:cNvPr id="905695041" name="Imagen 1" descr="Una captura de pantalla de una computadora&#10;&#10;Descripción generada automáticamente"/>
                     <pic:cNvPicPr/>
                   </pic:nvPicPr>
                   <pic:blipFill>
@@ -3342,7 +3402,7 @@
                   <pic:spPr>
                     <a:xfrm>
                       <a:off x="0" y="0"/>
-                      <a:ext cx="5111065" cy="1677479"/>
+                      <a:ext cx="5123239" cy="1820008"/>
                     </a:xfrm>
                     <a:prstGeom prst="rect">
                       <a:avLst/>
@@ -3406,7 +3466,35 @@
           <w:rFonts w:ascii="Arial" w:hAnsi="Arial" w:cs="Arial"/>
           <w:lang w:val="es-ES"/>
         </w:rPr>
-        <w:t xml:space="preserve"> se puede visualizar 2 elementos importantes: un botón de color azul el cual muestra el formulario para registrar nuevos trabajadores, y una tabla en la cual se mostrará la información de los trabajadores registrados.</w:t>
+        <w:t xml:space="preserve"> se puede visualizar </w:t>
+      </w:r>
+      <w:r>
+        <w:rPr>
+          <w:rFonts w:ascii="Arial" w:hAnsi="Arial" w:cs="Arial"/>
+          <w:lang w:val="es-ES"/>
+        </w:rPr>
+        <w:t>3</w:t>
+      </w:r>
+      <w:r>
+        <w:rPr>
+          <w:rFonts w:ascii="Arial" w:hAnsi="Arial" w:cs="Arial"/>
+          <w:lang w:val="es-ES"/>
+        </w:rPr>
+        <w:t xml:space="preserve"> elementos importantes: un botón de color azul el cual muestra el formulario para registrar nuevos trabajadores, </w:t>
+      </w:r>
+      <w:r>
+        <w:rPr>
+          <w:rFonts w:ascii="Arial" w:hAnsi="Arial" w:cs="Arial"/>
+          <w:lang w:val="es-ES"/>
+        </w:rPr>
+        <w:t xml:space="preserve">otro botón para el registro de trabajadores de manera masiva </w:t>
+      </w:r>
+      <w:r>
+        <w:rPr>
+          <w:rFonts w:ascii="Arial" w:hAnsi="Arial" w:cs="Arial"/>
+          <w:lang w:val="es-ES"/>
+        </w:rPr>
+        <w:t>y una tabla en la cual se mostrará la información de los trabajadores registrados.</w:t>
       </w:r>
     </w:p>
     <w:p>
@@ -4233,6 +4321,17 @@
     </w:p>
     <w:p>
       <w:pPr>
+        <w:spacing w:after="0" w:line="240" w:lineRule="auto"/>
+        <w:ind w:left="1985" w:right="543"/>
+        <w:jc w:val="both"/>
+        <w:rPr>
+          <w:rFonts w:ascii="Arial" w:hAnsi="Arial" w:cs="Arial"/>
+          <w:lang w:val="es-ES"/>
+        </w:rPr>
+      </w:pPr>
+    </w:p>
+    <w:p>
+      <w:pPr>
         <w:pStyle w:val="Prrafodelista"/>
         <w:numPr>
           <w:ilvl w:val="0"/>
@@ -4252,6 +4351,376 @@
           <w:rFonts w:ascii="Arial" w:hAnsi="Arial" w:cs="Arial"/>
           <w:lang w:val="es-ES"/>
         </w:rPr>
+        <w:t>Botón Carga masiva: al hacer clic en este botón se muestra una ventana con la opción de descargar un formato requerido por el sistema para la carga de trabajadores.</w:t>
+      </w:r>
+    </w:p>
+    <w:p>
+      <w:pPr>
+        <w:pStyle w:val="Prrafodelista"/>
+        <w:spacing w:after="0" w:line="240" w:lineRule="auto"/>
+        <w:ind w:left="1985" w:right="543"/>
+        <w:contextualSpacing w:val="0"/>
+        <w:jc w:val="both"/>
+        <w:rPr>
+          <w:rFonts w:ascii="Arial" w:hAnsi="Arial" w:cs="Arial"/>
+          <w:lang w:val="es-ES"/>
+        </w:rPr>
+      </w:pPr>
+    </w:p>
+    <w:p>
+      <w:pPr>
+        <w:pStyle w:val="Prrafodelista"/>
+        <w:spacing w:after="0" w:line="240" w:lineRule="auto"/>
+        <w:ind w:left="1985" w:right="543"/>
+        <w:contextualSpacing w:val="0"/>
+        <w:jc w:val="both"/>
+        <w:rPr>
+          <w:rFonts w:ascii="Arial" w:hAnsi="Arial" w:cs="Arial"/>
+          <w:lang w:val="es-ES"/>
+        </w:rPr>
+      </w:pPr>
+      <w:r>
+        <w:rPr>
+          <w:noProof/>
+        </w:rPr>
+        <w:drawing>
+          <wp:inline distT="0" distB="0" distL="0" distR="0" wp14:anchorId="29BA01D3" wp14:editId="23920961">
+            <wp:extent cx="5039463" cy="3046020"/>
+            <wp:effectExtent l="19050" t="19050" r="8890" b="21590"/>
+            <wp:docPr id="1741480949" name="Imagen 1" descr="Interfaz de usuario gráfica, Aplicación&#10;&#10;Descripción generada automáticamente"/>
+            <wp:cNvGraphicFramePr>
+              <a:graphicFrameLocks xmlns:a="http://schemas.openxmlformats.org/drawingml/2006/main" noChangeAspect="1"/>
+            </wp:cNvGraphicFramePr>
+            <a:graphic xmlns:a="http://schemas.openxmlformats.org/drawingml/2006/main">
+              <a:graphicData uri="http://schemas.openxmlformats.org/drawingml/2006/picture">
+                <pic:pic xmlns:pic="http://schemas.openxmlformats.org/drawingml/2006/picture">
+                  <pic:nvPicPr>
+                    <pic:cNvPr id="1741480949" name="Imagen 1" descr="Interfaz de usuario gráfica, Aplicación&#10;&#10;Descripción generada automáticamente"/>
+                    <pic:cNvPicPr/>
+                  </pic:nvPicPr>
+                  <pic:blipFill>
+                    <a:blip r:embed="rId14"/>
+                    <a:stretch>
+                      <a:fillRect/>
+                    </a:stretch>
+                  </pic:blipFill>
+                  <pic:spPr>
+                    <a:xfrm>
+                      <a:off x="0" y="0"/>
+                      <a:ext cx="5059677" cy="3058238"/>
+                    </a:xfrm>
+                    <a:prstGeom prst="rect">
+                      <a:avLst/>
+                    </a:prstGeom>
+                    <a:ln>
+                      <a:solidFill>
+                        <a:schemeClr val="tx1"/>
+                      </a:solidFill>
+                    </a:ln>
+                  </pic:spPr>
+                </pic:pic>
+              </a:graphicData>
+            </a:graphic>
+          </wp:inline>
+        </w:drawing>
+      </w:r>
+    </w:p>
+    <w:p>
+      <w:pPr>
+        <w:pStyle w:val="Prrafodelista"/>
+        <w:spacing w:after="0" w:line="240" w:lineRule="auto"/>
+        <w:ind w:left="1985" w:right="543"/>
+        <w:contextualSpacing w:val="0"/>
+        <w:jc w:val="both"/>
+        <w:rPr>
+          <w:rFonts w:ascii="Arial" w:hAnsi="Arial" w:cs="Arial"/>
+          <w:lang w:val="es-ES"/>
+        </w:rPr>
+      </w:pPr>
+    </w:p>
+    <w:p>
+      <w:pPr>
+        <w:pStyle w:val="Prrafodelista"/>
+        <w:spacing w:after="0" w:line="240" w:lineRule="auto"/>
+        <w:ind w:left="1985" w:right="543"/>
+        <w:contextualSpacing w:val="0"/>
+        <w:jc w:val="both"/>
+        <w:rPr>
+          <w:rFonts w:ascii="Arial" w:hAnsi="Arial" w:cs="Arial"/>
+          <w:lang w:val="es-ES"/>
+        </w:rPr>
+      </w:pPr>
+      <w:r>
+        <w:rPr>
+          <w:rFonts w:ascii="Arial" w:hAnsi="Arial" w:cs="Arial"/>
+          <w:lang w:val="es-ES"/>
+        </w:rPr>
+        <w:t xml:space="preserve">Luego de completar ese formato se carga al sistema usando primero el botón examinar para seleccionar el archivo, y luego se usa el botón Leer archivo para realizar una validación de los datos registrados. </w:t>
+      </w:r>
+    </w:p>
+    <w:p>
+      <w:pPr>
+        <w:pStyle w:val="Prrafodelista"/>
+        <w:spacing w:after="0" w:line="240" w:lineRule="auto"/>
+        <w:ind w:left="1985" w:right="543"/>
+        <w:contextualSpacing w:val="0"/>
+        <w:jc w:val="both"/>
+        <w:rPr>
+          <w:rFonts w:ascii="Arial" w:hAnsi="Arial" w:cs="Arial"/>
+          <w:lang w:val="es-ES"/>
+        </w:rPr>
+      </w:pPr>
+    </w:p>
+    <w:p>
+      <w:pPr>
+        <w:pStyle w:val="Prrafodelista"/>
+        <w:spacing w:after="0" w:line="240" w:lineRule="auto"/>
+        <w:ind w:left="1985" w:right="543"/>
+        <w:contextualSpacing w:val="0"/>
+        <w:jc w:val="both"/>
+        <w:rPr>
+          <w:rFonts w:ascii="Arial" w:hAnsi="Arial" w:cs="Arial"/>
+          <w:lang w:val="es-ES"/>
+        </w:rPr>
+      </w:pPr>
+      <w:r>
+        <w:rPr>
+          <w:noProof/>
+        </w:rPr>
+        <w:lastRenderedPageBreak/>
+        <w:drawing>
+          <wp:inline distT="0" distB="0" distL="0" distR="0" wp14:anchorId="61FC319A" wp14:editId="6DDE98EB">
+            <wp:extent cx="5036803" cy="1208910"/>
+            <wp:effectExtent l="19050" t="19050" r="12065" b="10795"/>
+            <wp:docPr id="1391678589" name="Imagen 1" descr="Captura de pantalla de computadora&#10;&#10;Descripción generada automáticamente con confianza media"/>
+            <wp:cNvGraphicFramePr>
+              <a:graphicFrameLocks xmlns:a="http://schemas.openxmlformats.org/drawingml/2006/main" noChangeAspect="1"/>
+            </wp:cNvGraphicFramePr>
+            <a:graphic xmlns:a="http://schemas.openxmlformats.org/drawingml/2006/main">
+              <a:graphicData uri="http://schemas.openxmlformats.org/drawingml/2006/picture">
+                <pic:pic xmlns:pic="http://schemas.openxmlformats.org/drawingml/2006/picture">
+                  <pic:nvPicPr>
+                    <pic:cNvPr id="1391678589" name="Imagen 1" descr="Captura de pantalla de computadora&#10;&#10;Descripción generada automáticamente con confianza media"/>
+                    <pic:cNvPicPr/>
+                  </pic:nvPicPr>
+                  <pic:blipFill>
+                    <a:blip r:embed="rId15"/>
+                    <a:stretch>
+                      <a:fillRect/>
+                    </a:stretch>
+                  </pic:blipFill>
+                  <pic:spPr>
+                    <a:xfrm>
+                      <a:off x="0" y="0"/>
+                      <a:ext cx="5085549" cy="1220610"/>
+                    </a:xfrm>
+                    <a:prstGeom prst="rect">
+                      <a:avLst/>
+                    </a:prstGeom>
+                    <a:ln>
+                      <a:solidFill>
+                        <a:schemeClr val="tx1"/>
+                      </a:solidFill>
+                    </a:ln>
+                  </pic:spPr>
+                </pic:pic>
+              </a:graphicData>
+            </a:graphic>
+          </wp:inline>
+        </w:drawing>
+      </w:r>
+    </w:p>
+    <w:p>
+      <w:pPr>
+        <w:pStyle w:val="Prrafodelista"/>
+        <w:spacing w:after="0" w:line="240" w:lineRule="auto"/>
+        <w:ind w:left="1985" w:right="543"/>
+        <w:contextualSpacing w:val="0"/>
+        <w:jc w:val="both"/>
+        <w:rPr>
+          <w:rFonts w:ascii="Arial" w:hAnsi="Arial" w:cs="Arial"/>
+          <w:lang w:val="es-ES"/>
+        </w:rPr>
+      </w:pPr>
+    </w:p>
+    <w:p>
+      <w:pPr>
+        <w:pStyle w:val="Prrafodelista"/>
+        <w:spacing w:after="0" w:line="240" w:lineRule="auto"/>
+        <w:ind w:left="1985" w:right="543"/>
+        <w:contextualSpacing w:val="0"/>
+        <w:jc w:val="both"/>
+        <w:rPr>
+          <w:rFonts w:ascii="Arial" w:hAnsi="Arial" w:cs="Arial"/>
+          <w:lang w:val="es-ES"/>
+        </w:rPr>
+      </w:pPr>
+    </w:p>
+    <w:p>
+      <w:pPr>
+        <w:pStyle w:val="Prrafodelista"/>
+        <w:spacing w:after="0" w:line="240" w:lineRule="auto"/>
+        <w:ind w:left="1985" w:right="543"/>
+        <w:contextualSpacing w:val="0"/>
+        <w:jc w:val="both"/>
+        <w:rPr>
+          <w:rFonts w:ascii="Arial" w:hAnsi="Arial" w:cs="Arial"/>
+          <w:lang w:val="es-ES"/>
+        </w:rPr>
+      </w:pPr>
+      <w:r>
+        <w:rPr>
+          <w:rFonts w:ascii="Arial" w:hAnsi="Arial" w:cs="Arial"/>
+          <w:lang w:val="es-ES"/>
+        </w:rPr>
+        <w:t>En caso haya errores, estos se mostrarán en la última columna</w:t>
+      </w:r>
+      <w:r>
+        <w:rPr>
+          <w:rFonts w:ascii="Arial" w:hAnsi="Arial" w:cs="Arial"/>
+          <w:lang w:val="es-ES"/>
+        </w:rPr>
+        <w:t>. Si la información es correcta se presiona el botón Guardar información para registrar todos los datos en el sistema.</w:t>
+      </w:r>
+    </w:p>
+    <w:p>
+      <w:pPr>
+        <w:pStyle w:val="Prrafodelista"/>
+        <w:spacing w:after="0" w:line="240" w:lineRule="auto"/>
+        <w:ind w:left="1985" w:right="543"/>
+        <w:contextualSpacing w:val="0"/>
+        <w:jc w:val="both"/>
+        <w:rPr>
+          <w:rFonts w:ascii="Arial" w:hAnsi="Arial" w:cs="Arial"/>
+          <w:lang w:val="es-ES"/>
+        </w:rPr>
+      </w:pPr>
+      <w:r>
+        <w:rPr>
+          <w:noProof/>
+        </w:rPr>
+        <w:drawing>
+          <wp:inline distT="0" distB="0" distL="0" distR="0" wp14:anchorId="64E6C75D" wp14:editId="373F0D84">
+            <wp:extent cx="5036185" cy="3636871"/>
+            <wp:effectExtent l="19050" t="19050" r="12065" b="20955"/>
+            <wp:docPr id="22063381" name="Imagen 1" descr="Interfaz de usuario gráfica&#10;&#10;Descripción generada automáticamente"/>
+            <wp:cNvGraphicFramePr>
+              <a:graphicFrameLocks xmlns:a="http://schemas.openxmlformats.org/drawingml/2006/main" noChangeAspect="1"/>
+            </wp:cNvGraphicFramePr>
+            <a:graphic xmlns:a="http://schemas.openxmlformats.org/drawingml/2006/main">
+              <a:graphicData uri="http://schemas.openxmlformats.org/drawingml/2006/picture">
+                <pic:pic xmlns:pic="http://schemas.openxmlformats.org/drawingml/2006/picture">
+                  <pic:nvPicPr>
+                    <pic:cNvPr id="22063381" name="Imagen 1" descr="Interfaz de usuario gráfica&#10;&#10;Descripción generada automáticamente"/>
+                    <pic:cNvPicPr/>
+                  </pic:nvPicPr>
+                  <pic:blipFill>
+                    <a:blip r:embed="rId16"/>
+                    <a:stretch>
+                      <a:fillRect/>
+                    </a:stretch>
+                  </pic:blipFill>
+                  <pic:spPr>
+                    <a:xfrm>
+                      <a:off x="0" y="0"/>
+                      <a:ext cx="5049790" cy="3646696"/>
+                    </a:xfrm>
+                    <a:prstGeom prst="rect">
+                      <a:avLst/>
+                    </a:prstGeom>
+                    <a:ln>
+                      <a:solidFill>
+                        <a:schemeClr val="tx1"/>
+                      </a:solidFill>
+                    </a:ln>
+                  </pic:spPr>
+                </pic:pic>
+              </a:graphicData>
+            </a:graphic>
+          </wp:inline>
+        </w:drawing>
+      </w:r>
+    </w:p>
+    <w:p>
+      <w:pPr>
+        <w:pStyle w:val="Prrafodelista"/>
+        <w:spacing w:after="0" w:line="240" w:lineRule="auto"/>
+        <w:ind w:left="1985" w:right="543"/>
+        <w:contextualSpacing w:val="0"/>
+        <w:jc w:val="both"/>
+        <w:rPr>
+          <w:rFonts w:ascii="Arial" w:hAnsi="Arial" w:cs="Arial"/>
+          <w:lang w:val="es-ES"/>
+        </w:rPr>
+      </w:pPr>
+    </w:p>
+    <w:p>
+      <w:pPr>
+        <w:pStyle w:val="Prrafodelista"/>
+        <w:spacing w:after="0" w:line="240" w:lineRule="auto"/>
+        <w:ind w:left="1985" w:right="543"/>
+        <w:contextualSpacing w:val="0"/>
+        <w:jc w:val="both"/>
+        <w:rPr>
+          <w:rFonts w:ascii="Arial" w:hAnsi="Arial" w:cs="Arial"/>
+          <w:lang w:val="es-ES"/>
+        </w:rPr>
+      </w:pPr>
+      <w:r>
+        <w:rPr>
+          <w:rFonts w:ascii="Arial" w:hAnsi="Arial" w:cs="Arial"/>
+          <w:lang w:val="es-ES"/>
+        </w:rPr>
+        <w:t>Cabe resaltar que no es necesario que toda la información sea correcta para registrarla, si hay al menos 1 registro correcto, se puede presionar el botón Guardar información para grabar ese único registro en el sistema, los registros observados no se guardan.</w:t>
+      </w:r>
+    </w:p>
+    <w:p>
+      <w:pPr>
+        <w:pStyle w:val="Prrafodelista"/>
+        <w:spacing w:after="0" w:line="240" w:lineRule="auto"/>
+        <w:ind w:left="1985" w:right="543"/>
+        <w:contextualSpacing w:val="0"/>
+        <w:jc w:val="both"/>
+        <w:rPr>
+          <w:rFonts w:ascii="Arial" w:hAnsi="Arial" w:cs="Arial"/>
+          <w:lang w:val="es-ES"/>
+        </w:rPr>
+      </w:pPr>
+    </w:p>
+    <w:p>
+      <w:pPr>
+        <w:pStyle w:val="Prrafodelista"/>
+        <w:spacing w:after="0" w:line="240" w:lineRule="auto"/>
+        <w:ind w:left="1985" w:right="543"/>
+        <w:contextualSpacing w:val="0"/>
+        <w:jc w:val="both"/>
+        <w:rPr>
+          <w:rFonts w:ascii="Arial" w:hAnsi="Arial" w:cs="Arial"/>
+          <w:lang w:val="es-ES"/>
+        </w:rPr>
+      </w:pPr>
+    </w:p>
+    <w:p>
+      <w:pPr>
+        <w:pStyle w:val="Prrafodelista"/>
+        <w:numPr>
+          <w:ilvl w:val="0"/>
+          <w:numId w:val="6"/>
+        </w:numPr>
+        <w:spacing w:after="0" w:line="240" w:lineRule="auto"/>
+        <w:ind w:left="1985" w:right="543" w:hanging="142"/>
+        <w:contextualSpacing w:val="0"/>
+        <w:jc w:val="both"/>
+        <w:rPr>
+          <w:rFonts w:ascii="Arial" w:hAnsi="Arial" w:cs="Arial"/>
+          <w:lang w:val="es-ES"/>
+        </w:rPr>
+      </w:pPr>
+      <w:r>
+        <w:rPr>
+          <w:rFonts w:ascii="Arial" w:hAnsi="Arial" w:cs="Arial"/>
+          <w:lang w:val="es-ES"/>
+        </w:rPr>
         <w:t>Tabla de trabajadores:</w:t>
       </w:r>
       <w:r>
@@ -4303,6 +4772,72 @@
         </w:rPr>
         <w:t xml:space="preserve"> La actualización de datos se tratará en el siguiente punto.</w:t>
       </w:r>
+    </w:p>
+    <w:p>
+      <w:pPr>
+        <w:spacing w:after="0" w:line="240" w:lineRule="auto"/>
+        <w:ind w:right="543"/>
+        <w:jc w:val="both"/>
+        <w:rPr>
+          <w:rFonts w:ascii="Arial" w:hAnsi="Arial" w:cs="Arial"/>
+          <w:lang w:val="es-ES"/>
+        </w:rPr>
+      </w:pPr>
+    </w:p>
+    <w:p>
+      <w:pPr>
+        <w:spacing w:after="0" w:line="240" w:lineRule="auto"/>
+        <w:ind w:right="543"/>
+        <w:jc w:val="both"/>
+        <w:rPr>
+          <w:rFonts w:ascii="Arial" w:hAnsi="Arial" w:cs="Arial"/>
+          <w:lang w:val="es-ES"/>
+        </w:rPr>
+      </w:pPr>
+    </w:p>
+    <w:p>
+      <w:pPr>
+        <w:spacing w:after="0" w:line="240" w:lineRule="auto"/>
+        <w:ind w:right="543"/>
+        <w:jc w:val="both"/>
+        <w:rPr>
+          <w:rFonts w:ascii="Arial" w:hAnsi="Arial" w:cs="Arial"/>
+          <w:lang w:val="es-ES"/>
+        </w:rPr>
+      </w:pPr>
+    </w:p>
+    <w:p>
+      <w:pPr>
+        <w:spacing w:after="0" w:line="240" w:lineRule="auto"/>
+        <w:ind w:right="543"/>
+        <w:jc w:val="both"/>
+        <w:rPr>
+          <w:rFonts w:ascii="Arial" w:hAnsi="Arial" w:cs="Arial"/>
+          <w:lang w:val="es-ES"/>
+        </w:rPr>
+      </w:pPr>
+    </w:p>
+    <w:p>
+      <w:pPr>
+        <w:spacing w:after="0" w:line="240" w:lineRule="auto"/>
+        <w:ind w:right="543"/>
+        <w:jc w:val="both"/>
+        <w:rPr>
+          <w:rFonts w:ascii="Arial" w:hAnsi="Arial" w:cs="Arial"/>
+          <w:lang w:val="es-ES"/>
+        </w:rPr>
+      </w:pPr>
+    </w:p>
+    <w:p>
+      <w:pPr>
+        <w:spacing w:after="0" w:line="240" w:lineRule="auto"/>
+        <w:ind w:right="543"/>
+        <w:jc w:val="both"/>
+        <w:rPr>
+          <w:rFonts w:ascii="Arial" w:hAnsi="Arial" w:cs="Arial"/>
+          <w:lang w:val="es-ES"/>
+        </w:rPr>
+      </w:pPr>
     </w:p>
     <w:p>
       <w:pPr>
@@ -4338,6 +4873,7 @@
           <w:rFonts w:ascii="Arial" w:hAnsi="Arial" w:cs="Arial"/>
           <w:lang w:val="es-ES"/>
         </w:rPr>
+        <w:lastRenderedPageBreak/>
         <w:t>Actualizar estado de trabajadores existentes</w:t>
       </w:r>
       <w:r>
@@ -4489,7 +5025,7 @@
                     <pic:cNvPicPr/>
                   </pic:nvPicPr>
                   <pic:blipFill>
-                    <a:blip r:embed="rId14"/>
+                    <a:blip r:embed="rId17"/>
                     <a:stretch>
                       <a:fillRect/>
                     </a:stretch>
@@ -4943,7 +5479,7 @@
                     <pic:cNvPicPr/>
                   </pic:nvPicPr>
                   <pic:blipFill>
-                    <a:blip r:embed="rId15"/>
+                    <a:blip r:embed="rId18"/>
                     <a:stretch>
                       <a:fillRect/>
                     </a:stretch>
@@ -5001,7 +5537,6 @@
           <w:rFonts w:ascii="Arial" w:hAnsi="Arial" w:cs="Arial"/>
           <w:lang w:val="es-ES"/>
         </w:rPr>
-        <w:lastRenderedPageBreak/>
         <w:t>Asignación de conceptos a una planilla</w:t>
       </w:r>
     </w:p>
@@ -5472,6 +6007,7 @@
           <w:noProof/>
           <w:lang w:val="es-ES"/>
         </w:rPr>
+        <w:lastRenderedPageBreak/>
         <mc:AlternateContent>
           <mc:Choice Requires="wpg">
             <w:drawing>
@@ -5733,7 +6269,7 @@
                     <pic:cNvPicPr/>
                   </pic:nvPicPr>
                   <pic:blipFill rotWithShape="1">
-                    <a:blip r:embed="rId16"/>
+                    <a:blip r:embed="rId19"/>
                     <a:srcRect b="9793"/>
                     <a:stretch/>
                   </pic:blipFill>
@@ -5820,7 +6356,7 @@
                     <pic:cNvPicPr/>
                   </pic:nvPicPr>
                   <pic:blipFill>
-                    <a:blip r:embed="rId17"/>
+                    <a:blip r:embed="rId20"/>
                     <a:stretch>
                       <a:fillRect/>
                     </a:stretch>
@@ -5977,7 +6513,6 @@
         <w:rPr>
           <w:noProof/>
         </w:rPr>
-        <w:lastRenderedPageBreak/>
         <mc:AlternateContent>
           <mc:Choice Requires="wps">
             <w:drawing>
@@ -6076,7 +6611,7 @@
                     <pic:cNvPicPr/>
                   </pic:nvPicPr>
                   <pic:blipFill>
-                    <a:blip r:embed="rId18"/>
+                    <a:blip r:embed="rId21"/>
                     <a:stretch>
                       <a:fillRect/>
                     </a:stretch>
@@ -6166,6 +6701,7 @@
           <w:noProof/>
           <w:lang w:val="es-ES"/>
         </w:rPr>
+        <w:lastRenderedPageBreak/>
         <mc:AlternateContent>
           <mc:Choice Requires="wpg">
             <w:drawing>
@@ -6464,7 +7000,7 @@
                     <pic:cNvPicPr/>
                   </pic:nvPicPr>
                   <pic:blipFill>
-                    <a:blip r:embed="rId19"/>
+                    <a:blip r:embed="rId22"/>
                     <a:stretch>
                       <a:fillRect/>
                     </a:stretch>
@@ -6781,7 +7317,7 @@
                     <pic:cNvPicPr/>
                   </pic:nvPicPr>
                   <pic:blipFill rotWithShape="1">
-                    <a:blip r:embed="rId20"/>
+                    <a:blip r:embed="rId23"/>
                     <a:srcRect l="38576"/>
                     <a:stretch/>
                   </pic:blipFill>
@@ -6883,7 +7419,6 @@
           <w:noProof/>
           <w:lang w:val="es-ES"/>
         </w:rPr>
-        <w:lastRenderedPageBreak/>
         <mc:AlternateContent>
           <mc:Choice Requires="wpg">
             <w:drawing>
@@ -7232,7 +7767,7 @@
                     <pic:cNvPicPr/>
                   </pic:nvPicPr>
                   <pic:blipFill>
-                    <a:blip r:embed="rId21"/>
+                    <a:blip r:embed="rId24"/>
                     <a:stretch>
                       <a:fillRect/>
                     </a:stretch>
@@ -7328,6 +7863,7 @@
         <w:rPr>
           <w:noProof/>
         </w:rPr>
+        <w:lastRenderedPageBreak/>
         <mc:AlternateContent>
           <mc:Choice Requires="wps">
             <w:drawing>
@@ -7426,7 +7962,7 @@
                     <pic:cNvPicPr/>
                   </pic:nvPicPr>
                   <pic:blipFill>
-                    <a:blip r:embed="rId22"/>
+                    <a:blip r:embed="rId25"/>
                     <a:stretch>
                       <a:fillRect/>
                     </a:stretch>
@@ -7655,7 +8191,7 @@
                     <pic:cNvPicPr/>
                   </pic:nvPicPr>
                   <pic:blipFill>
-                    <a:blip r:embed="rId23"/>
+                    <a:blip r:embed="rId26"/>
                     <a:stretch>
                       <a:fillRect/>
                     </a:stretch>
@@ -7878,21 +8414,7 @@
                             <w:rFonts w:ascii="Arial" w:hAnsi="Arial" w:cs="Arial"/>
                             <w:lang w:val="es-ES"/>
                           </w:rPr>
-                          <w:t>3</w:t>
-                        </w:r>
-                        <w:r>
-                          <w:rPr>
-                            <w:rFonts w:ascii="Arial" w:hAnsi="Arial" w:cs="Arial"/>
-                            <w:lang w:val="es-ES"/>
-                          </w:rPr>
-                          <w:t>.</w:t>
-                        </w:r>
-                        <w:r>
-                          <w:rPr>
-                            <w:rFonts w:ascii="Arial" w:hAnsi="Arial" w:cs="Arial"/>
-                            <w:lang w:val="es-ES"/>
-                          </w:rPr>
-                          <w:t>Botón para agregar nuevos conceptos a la planilla.</w:t>
+                          <w:t>3.Botón para agregar nuevos conceptos a la planilla.</w:t>
                         </w:r>
                       </w:p>
                     </w:txbxContent>
@@ -8248,7 +8770,7 @@
                     <pic:cNvPicPr/>
                   </pic:nvPicPr>
                   <pic:blipFill>
-                    <a:blip r:embed="rId24"/>
+                    <a:blip r:embed="rId27"/>
                     <a:stretch>
                       <a:fillRect/>
                     </a:stretch>
@@ -8289,7 +8811,6 @@
           <w:rFonts w:ascii="Arial" w:hAnsi="Arial" w:cs="Arial"/>
           <w:lang w:val="es-ES"/>
         </w:rPr>
-        <w:lastRenderedPageBreak/>
         <w:t xml:space="preserve">Para agregar un nuevo concepto se debe presionar el botón </w:t>
       </w:r>
       <w:r>
@@ -8704,7 +9225,7 @@
                     <pic:cNvPicPr/>
                   </pic:nvPicPr>
                   <pic:blipFill>
-                    <a:blip r:embed="rId25"/>
+                    <a:blip r:embed="rId28"/>
                     <a:stretch>
                       <a:fillRect/>
                     </a:stretch>
@@ -8968,7 +9489,7 @@
                     <pic:cNvPicPr/>
                   </pic:nvPicPr>
                   <pic:blipFill>
-                    <a:blip r:embed="rId26"/>
+                    <a:blip r:embed="rId29"/>
                     <a:stretch>
                       <a:fillRect/>
                     </a:stretch>
@@ -9141,7 +9662,7 @@
                     <pic:cNvPicPr/>
                   </pic:nvPicPr>
                   <pic:blipFill>
-                    <a:blip r:embed="rId27"/>
+                    <a:blip r:embed="rId30"/>
                     <a:stretch>
                       <a:fillRect/>
                     </a:stretch>
@@ -9382,7 +9903,7 @@
                     <pic:cNvPicPr/>
                   </pic:nvPicPr>
                   <pic:blipFill>
-                    <a:blip r:embed="rId28"/>
+                    <a:blip r:embed="rId31"/>
                     <a:stretch>
                       <a:fillRect/>
                     </a:stretch>
@@ -9469,7 +9990,6 @@
           <w:rFonts w:ascii="Arial" w:hAnsi="Arial" w:cs="Arial"/>
           <w:lang w:val="es-ES"/>
         </w:rPr>
-        <w:lastRenderedPageBreak/>
         <w:t>Generación de la planilla</w:t>
       </w:r>
     </w:p>
@@ -9927,6 +10447,7 @@
           <w:noProof/>
           <w:lang w:val="es-ES"/>
         </w:rPr>
+        <w:lastRenderedPageBreak/>
         <mc:AlternateContent>
           <mc:Choice Requires="wpg">
             <w:drawing>
@@ -10188,7 +10709,7 @@
                     <pic:cNvPicPr/>
                   </pic:nvPicPr>
                   <pic:blipFill rotWithShape="1">
-                    <a:blip r:embed="rId16"/>
+                    <a:blip r:embed="rId19"/>
                     <a:srcRect b="9793"/>
                     <a:stretch/>
                   </pic:blipFill>
@@ -10282,7 +10803,7 @@
                     <pic:cNvPicPr/>
                   </pic:nvPicPr>
                   <pic:blipFill>
-                    <a:blip r:embed="rId29"/>
+                    <a:blip r:embed="rId32"/>
                     <a:stretch>
                       <a:fillRect/>
                     </a:stretch>
@@ -10649,7 +11170,7 @@
                     <pic:cNvPicPr/>
                   </pic:nvPicPr>
                   <pic:blipFill>
-                    <a:blip r:embed="rId30"/>
+                    <a:blip r:embed="rId33"/>
                     <a:stretch>
                       <a:fillRect/>
                     </a:stretch>
@@ -10943,7 +11464,7 @@
                     <pic:cNvPicPr/>
                   </pic:nvPicPr>
                   <pic:blipFill>
-                    <a:blip r:embed="rId31"/>
+                    <a:blip r:embed="rId34"/>
                     <a:stretch>
                       <a:fillRect/>
                     </a:stretch>
@@ -11055,6 +11576,7 @@
         <w:rPr>
           <w:noProof/>
         </w:rPr>
+        <w:lastRenderedPageBreak/>
         <w:drawing>
           <wp:inline distT="0" distB="0" distL="0" distR="0" wp14:anchorId="151788F2" wp14:editId="55C8A6C6">
             <wp:extent cx="5088416" cy="378252"/>
@@ -11071,7 +11593,7 @@
                     <pic:cNvPicPr/>
                   </pic:nvPicPr>
                   <pic:blipFill>
-                    <a:blip r:embed="rId32"/>
+                    <a:blip r:embed="rId35"/>
                     <a:stretch>
                       <a:fillRect/>
                     </a:stretch>
@@ -12188,7 +12710,6 @@
         <w:rPr>
           <w:noProof/>
         </w:rPr>
-        <w:lastRenderedPageBreak/>
         <mc:AlternateContent>
           <mc:Choice Requires="wps">
             <w:drawing>
@@ -12287,7 +12808,7 @@
                     <pic:cNvPicPr/>
                   </pic:nvPicPr>
                   <pic:blipFill>
-                    <a:blip r:embed="rId33"/>
+                    <a:blip r:embed="rId36"/>
                     <a:stretch>
                       <a:fillRect/>
                     </a:stretch>
@@ -12505,7 +13026,7 @@
                     <pic:cNvPicPr/>
                   </pic:nvPicPr>
                   <pic:blipFill>
-                    <a:blip r:embed="rId34"/>
+                    <a:blip r:embed="rId37"/>
                     <a:stretch>
                       <a:fillRect/>
                     </a:stretch>
@@ -13118,7 +13639,6 @@
           <w:noProof/>
           <w:lang w:val="es-ES"/>
         </w:rPr>
-        <w:lastRenderedPageBreak/>
         <mc:AlternateContent>
           <mc:Choice Requires="wpg">
             <w:drawing>
@@ -13454,6 +13974,7 @@
         <w:rPr>
           <w:noProof/>
         </w:rPr>
+        <w:lastRenderedPageBreak/>
         <mc:AlternateContent>
           <mc:Choice Requires="wps">
             <w:drawing>
@@ -13546,7 +14067,7 @@
                     <pic:cNvPicPr/>
                   </pic:nvPicPr>
                   <pic:blipFill>
-                    <a:blip r:embed="rId35"/>
+                    <a:blip r:embed="rId38"/>
                     <a:stretch>
                       <a:fillRect/>
                     </a:stretch>
@@ -13658,7 +14179,7 @@
                     <pic:cNvPicPr/>
                   </pic:nvPicPr>
                   <pic:blipFill>
-                    <a:blip r:embed="rId36"/>
+                    <a:blip r:embed="rId39"/>
                     <a:stretch>
                       <a:fillRect/>
                     </a:stretch>
@@ -13852,7 +14373,7 @@
                     <pic:cNvPicPr/>
                   </pic:nvPicPr>
                   <pic:blipFill>
-                    <a:blip r:embed="rId37"/>
+                    <a:blip r:embed="rId40"/>
                     <a:stretch>
                       <a:fillRect/>
                     </a:stretch>
@@ -13959,7 +14480,6 @@
         <w:rPr>
           <w:noProof/>
         </w:rPr>
-        <w:lastRenderedPageBreak/>
         <mc:AlternateContent>
           <mc:Choice Requires="wps">
             <w:drawing>
@@ -14058,7 +14578,7 @@
                     <pic:cNvPicPr/>
                   </pic:nvPicPr>
                   <pic:blipFill>
-                    <a:blip r:embed="rId38"/>
+                    <a:blip r:embed="rId41"/>
                     <a:stretch>
                       <a:fillRect/>
                     </a:stretch>
@@ -14164,6 +14684,7 @@
       </w:pPr>
       <w:bookmarkStart w:id="4" w:name="_Toc162953949"/>
       <w:r>
+        <w:lastRenderedPageBreak/>
         <w:t>CONSULTAS Y REPORTES</w:t>
       </w:r>
       <w:bookmarkEnd w:id="4"/>
@@ -14846,7 +15367,7 @@
                     <pic:cNvPicPr/>
                   </pic:nvPicPr>
                   <pic:blipFill>
-                    <a:blip r:embed="rId39"/>
+                    <a:blip r:embed="rId42"/>
                     <a:stretch>
                       <a:fillRect/>
                     </a:stretch>
@@ -15036,7 +15557,7 @@
                     <pic:cNvPicPr/>
                   </pic:nvPicPr>
                   <pic:blipFill>
-                    <a:blip r:embed="rId40"/>
+                    <a:blip r:embed="rId43"/>
                     <a:stretch>
                       <a:fillRect/>
                     </a:stretch>
@@ -15177,7 +15698,7 @@
                     <pic:cNvPicPr/>
                   </pic:nvPicPr>
                   <pic:blipFill rotWithShape="1">
-                    <a:blip r:embed="rId41"/>
+                    <a:blip r:embed="rId44"/>
                     <a:srcRect t="62387"/>
                     <a:stretch/>
                   </pic:blipFill>
@@ -15252,6 +15773,66 @@
     </w:p>
     <w:p>
       <w:pPr>
+        <w:spacing w:after="120" w:line="240" w:lineRule="auto"/>
+        <w:ind w:right="543"/>
+        <w:jc w:val="both"/>
+        <w:rPr>
+          <w:rFonts w:ascii="Arial" w:hAnsi="Arial" w:cs="Arial"/>
+          <w:sz w:val="24"/>
+          <w:lang w:val="es-ES"/>
+        </w:rPr>
+      </w:pPr>
+    </w:p>
+    <w:p>
+      <w:pPr>
+        <w:spacing w:after="120" w:line="240" w:lineRule="auto"/>
+        <w:ind w:right="543"/>
+        <w:jc w:val="both"/>
+        <w:rPr>
+          <w:rFonts w:ascii="Arial" w:hAnsi="Arial" w:cs="Arial"/>
+          <w:sz w:val="24"/>
+          <w:lang w:val="es-ES"/>
+        </w:rPr>
+      </w:pPr>
+    </w:p>
+    <w:p>
+      <w:pPr>
+        <w:spacing w:after="120" w:line="240" w:lineRule="auto"/>
+        <w:ind w:right="543"/>
+        <w:jc w:val="both"/>
+        <w:rPr>
+          <w:rFonts w:ascii="Arial" w:hAnsi="Arial" w:cs="Arial"/>
+          <w:sz w:val="24"/>
+          <w:lang w:val="es-ES"/>
+        </w:rPr>
+      </w:pPr>
+    </w:p>
+    <w:p>
+      <w:pPr>
+        <w:spacing w:after="120" w:line="240" w:lineRule="auto"/>
+        <w:ind w:right="543"/>
+        <w:jc w:val="both"/>
+        <w:rPr>
+          <w:rFonts w:ascii="Arial" w:hAnsi="Arial" w:cs="Arial"/>
+          <w:sz w:val="24"/>
+          <w:lang w:val="es-ES"/>
+        </w:rPr>
+      </w:pPr>
+    </w:p>
+    <w:p>
+      <w:pPr>
+        <w:spacing w:after="120" w:line="240" w:lineRule="auto"/>
+        <w:ind w:right="543"/>
+        <w:jc w:val="both"/>
+        <w:rPr>
+          <w:rFonts w:ascii="Arial" w:hAnsi="Arial" w:cs="Arial"/>
+          <w:sz w:val="24"/>
+          <w:lang w:val="es-ES"/>
+        </w:rPr>
+      </w:pPr>
+    </w:p>
+    <w:p>
+      <w:pPr>
         <w:pStyle w:val="Ttulo1"/>
       </w:pPr>
       <w:bookmarkStart w:id="5" w:name="_Toc162953950"/>
@@ -15313,7 +15894,7 @@
                     <pic:cNvPicPr/>
                   </pic:nvPicPr>
                   <pic:blipFill>
-                    <a:blip r:embed="rId42"/>
+                    <a:blip r:embed="rId45"/>
                     <a:stretch>
                       <a:fillRect/>
                     </a:stretch>
@@ -15394,7 +15975,7 @@
                     <pic:cNvPicPr/>
                   </pic:nvPicPr>
                   <pic:blipFill>
-                    <a:blip r:embed="rId43"/>
+                    <a:blip r:embed="rId46"/>
                     <a:stretch>
                       <a:fillRect/>
                     </a:stretch>
@@ -15421,12 +16002,12 @@
       </w:r>
     </w:p>
     <w:sectPr>
-      <w:headerReference w:type="even" r:id="rId44"/>
-      <w:headerReference w:type="default" r:id="rId45"/>
-      <w:footerReference w:type="even" r:id="rId46"/>
-      <w:footerReference w:type="default" r:id="rId47"/>
-      <w:headerReference w:type="first" r:id="rId48"/>
-      <w:footerReference w:type="first" r:id="rId49"/>
+      <w:headerReference w:type="even" r:id="rId47"/>
+      <w:headerReference w:type="default" r:id="rId48"/>
+      <w:footerReference w:type="even" r:id="rId49"/>
+      <w:footerReference w:type="default" r:id="rId50"/>
+      <w:headerReference w:type="first" r:id="rId51"/>
+      <w:footerReference w:type="first" r:id="rId52"/>
       <w:pgSz w:w="11906" w:h="16838" w:code="9"/>
       <w:pgMar w:top="720" w:right="720" w:bottom="720" w:left="720" w:header="709" w:footer="709" w:gutter="0"/>
       <w:cols w:space="708"/>
@@ -15438,7 +16019,7 @@
 </file>
 
 <file path=word/endnotes.xml><?xml version="1.0" encoding="utf-8"?>
-<w:endnotes xmlns:wpc="http://schemas.microsoft.com/office/word/2010/wordprocessingCanvas" xmlns:cx="http://schemas.microsoft.com/office/drawing/2014/chartex" xmlns:cx1="http://schemas.microsoft.com/office/drawing/2015/9/8/chartex" xmlns:cx2="http://schemas.microsoft.com/office/drawing/2015/10/21/chartex" xmlns:cx3="http://schemas.microsoft.com/office/drawing/2016/5/9/chartex" xmlns:cx4="http://schemas.microsoft.com/office/drawing/2016/5/10/chartex" xmlns:cx5="http://schemas.microsoft.com/office/drawing/2016/5/11/chartex" xmlns:cx6="http://schemas.microsoft.com/office/drawing/2016/5/12/chartex" xmlns:cx7="http://schemas.microsoft.com/office/drawing/2016/5/13/chartex" xmlns:cx8="http://schemas.microsoft.com/office/drawing/2016/5/14/chartex" xmlns:mc="http://schemas.openxmlformats.org/markup-compatibility/2006" xmlns:aink="http://schemas.microsoft.com/office/drawing/2016/ink" xmlns:am3d="http://schemas.microsoft.com/office/drawing/2017/model3d" xmlns:o="urn:schemas-microsoft-com:office:office" xmlns:oel="http://schemas.microsoft.com/office/2019/extlst" xmlns:r="http://schemas.openxmlformats.org/officeDocument/2006/relationships" xmlns:m="http://schemas.openxmlformats.org/officeDocument/2006/math" xmlns:v="urn:schemas-microsoft-com:vml" xmlns:wp14="http://schemas.microsoft.com/office/word/2010/wordprocessingDrawing" xmlns:wp="http://schemas.openxmlformats.org/drawingml/2006/wordprocessingDrawing" xmlns:w10="urn:schemas-microsoft-com:office:word" xmlns:w="http://schemas.openxmlformats.org/wordprocessingml/2006/main" xmlns:w14="http://schemas.microsoft.com/office/word/2010/wordml" xmlns:w15="http://schemas.microsoft.com/office/word/2012/wordml" xmlns:w16cex="http://schemas.microsoft.com/office/word/2018/wordml/cex" xmlns:w16cid="http://schemas.microsoft.com/office/word/2016/wordml/cid" xmlns:w16="http://schemas.microsoft.com/office/word/2018/wordml" xmlns:w16sdtdh="http://schemas.microsoft.com/office/word/2020/wordml/sdtdatahash" xmlns:w16se="http://schemas.microsoft.com/office/word/2015/wordml/symex" xmlns:wpg="http://schemas.microsoft.com/office/word/2010/wordprocessingGroup" xmlns:wpi="http://schemas.microsoft.com/office/word/2010/wordprocessingInk" xmlns:wne="http://schemas.microsoft.com/office/word/2006/wordml" xmlns:wps="http://schemas.microsoft.com/office/word/2010/wordprocessingShape" mc:Ignorable="w14 w15 w16se w16cid w16 w16cex w16sdtdh wp14">
+<w:endnotes xmlns:wpc="http://schemas.microsoft.com/office/word/2010/wordprocessingCanvas" xmlns:cx="http://schemas.microsoft.com/office/drawing/2014/chartex" xmlns:cx1="http://schemas.microsoft.com/office/drawing/2015/9/8/chartex" xmlns:cx2="http://schemas.microsoft.com/office/drawing/2015/10/21/chartex" xmlns:cx3="http://schemas.microsoft.com/office/drawing/2016/5/9/chartex" xmlns:cx4="http://schemas.microsoft.com/office/drawing/2016/5/10/chartex" xmlns:cx5="http://schemas.microsoft.com/office/drawing/2016/5/11/chartex" xmlns:cx6="http://schemas.microsoft.com/office/drawing/2016/5/12/chartex" xmlns:cx7="http://schemas.microsoft.com/office/drawing/2016/5/13/chartex" xmlns:cx8="http://schemas.microsoft.com/office/drawing/2016/5/14/chartex" xmlns:mc="http://schemas.openxmlformats.org/markup-compatibility/2006" xmlns:aink="http://schemas.microsoft.com/office/drawing/2016/ink" xmlns:am3d="http://schemas.microsoft.com/office/drawing/2017/model3d" xmlns:o="urn:schemas-microsoft-com:office:office" xmlns:oel="http://schemas.microsoft.com/office/2019/extlst" xmlns:r="http://schemas.openxmlformats.org/officeDocument/2006/relationships" xmlns:m="http://schemas.openxmlformats.org/officeDocument/2006/math" xmlns:v="urn:schemas-microsoft-com:vml" xmlns:wp14="http://schemas.microsoft.com/office/word/2010/wordprocessingDrawing" xmlns:wp="http://schemas.openxmlformats.org/drawingml/2006/wordprocessingDrawing" xmlns:w10="urn:schemas-microsoft-com:office:word" xmlns:w="http://schemas.openxmlformats.org/wordprocessingml/2006/main" xmlns:w14="http://schemas.microsoft.com/office/word/2010/wordml" xmlns:w15="http://schemas.microsoft.com/office/word/2012/wordml" xmlns:w16cex="http://schemas.microsoft.com/office/word/2018/wordml/cex" xmlns:w16cid="http://schemas.microsoft.com/office/word/2016/wordml/cid" xmlns:w16="http://schemas.microsoft.com/office/word/2018/wordml" xmlns:w16du="http://schemas.microsoft.com/office/word/2023/wordml/word16du" xmlns:w16sdtdh="http://schemas.microsoft.com/office/word/2020/wordml/sdtdatahash" xmlns:w16se="http://schemas.microsoft.com/office/word/2015/wordml/symex" xmlns:wpg="http://schemas.microsoft.com/office/word/2010/wordprocessingGroup" xmlns:wpi="http://schemas.microsoft.com/office/word/2010/wordprocessingInk" xmlns:wne="http://schemas.microsoft.com/office/word/2006/wordml" xmlns:wps="http://schemas.microsoft.com/office/word/2010/wordprocessingShape" mc:Ignorable="w14 w15 w16se w16cid w16 w16cex w16sdtdh w16du wp14">
   <w:endnote w:type="separator" w:id="-1">
     <w:p>
       <w:pPr>
@@ -15463,7 +16044,7 @@
 </file>
 
 <file path=word/footer1.xml><?xml version="1.0" encoding="utf-8"?>
-<w:ftr xmlns:wpc="http://schemas.microsoft.com/office/word/2010/wordprocessingCanvas" xmlns:cx="http://schemas.microsoft.com/office/drawing/2014/chartex" xmlns:cx1="http://schemas.microsoft.com/office/drawing/2015/9/8/chartex" xmlns:cx2="http://schemas.microsoft.com/office/drawing/2015/10/21/chartex" xmlns:cx3="http://schemas.microsoft.com/office/drawing/2016/5/9/chartex" xmlns:cx4="http://schemas.microsoft.com/office/drawing/2016/5/10/chartex" xmlns:cx5="http://schemas.microsoft.com/office/drawing/2016/5/11/chartex" xmlns:cx6="http://schemas.microsoft.com/office/drawing/2016/5/12/chartex" xmlns:cx7="http://schemas.microsoft.com/office/drawing/2016/5/13/chartex" xmlns:cx8="http://schemas.microsoft.com/office/drawing/2016/5/14/chartex" xmlns:mc="http://schemas.openxmlformats.org/markup-compatibility/2006" xmlns:aink="http://schemas.microsoft.com/office/drawing/2016/ink" xmlns:am3d="http://schemas.microsoft.com/office/drawing/2017/model3d" xmlns:o="urn:schemas-microsoft-com:office:office" xmlns:oel="http://schemas.microsoft.com/office/2019/extlst" xmlns:r="http://schemas.openxmlformats.org/officeDocument/2006/relationships" xmlns:m="http://schemas.openxmlformats.org/officeDocument/2006/math" xmlns:v="urn:schemas-microsoft-com:vml" xmlns:wp14="http://schemas.microsoft.com/office/word/2010/wordprocessingDrawing" xmlns:wp="http://schemas.openxmlformats.org/drawingml/2006/wordprocessingDrawing" xmlns:w10="urn:schemas-microsoft-com:office:word" xmlns:w="http://schemas.openxmlformats.org/wordprocessingml/2006/main" xmlns:w14="http://schemas.microsoft.com/office/word/2010/wordml" xmlns:w15="http://schemas.microsoft.com/office/word/2012/wordml" xmlns:w16cex="http://schemas.microsoft.com/office/word/2018/wordml/cex" xmlns:w16cid="http://schemas.microsoft.com/office/word/2016/wordml/cid" xmlns:w16="http://schemas.microsoft.com/office/word/2018/wordml" xmlns:w16sdtdh="http://schemas.microsoft.com/office/word/2020/wordml/sdtdatahash" xmlns:w16se="http://schemas.microsoft.com/office/word/2015/wordml/symex" xmlns:wpg="http://schemas.microsoft.com/office/word/2010/wordprocessingGroup" xmlns:wpi="http://schemas.microsoft.com/office/word/2010/wordprocessingInk" xmlns:wne="http://schemas.microsoft.com/office/word/2006/wordml" xmlns:wps="http://schemas.microsoft.com/office/word/2010/wordprocessingShape" mc:Ignorable="w14 w15 w16se w16cid w16 w16cex w16sdtdh wp14">
+<w:ftr xmlns:wpc="http://schemas.microsoft.com/office/word/2010/wordprocessingCanvas" xmlns:cx="http://schemas.microsoft.com/office/drawing/2014/chartex" xmlns:cx1="http://schemas.microsoft.com/office/drawing/2015/9/8/chartex" xmlns:cx2="http://schemas.microsoft.com/office/drawing/2015/10/21/chartex" xmlns:cx3="http://schemas.microsoft.com/office/drawing/2016/5/9/chartex" xmlns:cx4="http://schemas.microsoft.com/office/drawing/2016/5/10/chartex" xmlns:cx5="http://schemas.microsoft.com/office/drawing/2016/5/11/chartex" xmlns:cx6="http://schemas.microsoft.com/office/drawing/2016/5/12/chartex" xmlns:cx7="http://schemas.microsoft.com/office/drawing/2016/5/13/chartex" xmlns:cx8="http://schemas.microsoft.com/office/drawing/2016/5/14/chartex" xmlns:mc="http://schemas.openxmlformats.org/markup-compatibility/2006" xmlns:aink="http://schemas.microsoft.com/office/drawing/2016/ink" xmlns:am3d="http://schemas.microsoft.com/office/drawing/2017/model3d" xmlns:o="urn:schemas-microsoft-com:office:office" xmlns:oel="http://schemas.microsoft.com/office/2019/extlst" xmlns:r="http://schemas.openxmlformats.org/officeDocument/2006/relationships" xmlns:m="http://schemas.openxmlformats.org/officeDocument/2006/math" xmlns:v="urn:schemas-microsoft-com:vml" xmlns:wp14="http://schemas.microsoft.com/office/word/2010/wordprocessingDrawing" xmlns:wp="http://schemas.openxmlformats.org/drawingml/2006/wordprocessingDrawing" xmlns:w10="urn:schemas-microsoft-com:office:word" xmlns:w="http://schemas.openxmlformats.org/wordprocessingml/2006/main" xmlns:w14="http://schemas.microsoft.com/office/word/2010/wordml" xmlns:w15="http://schemas.microsoft.com/office/word/2012/wordml" xmlns:w16cex="http://schemas.microsoft.com/office/word/2018/wordml/cex" xmlns:w16cid="http://schemas.microsoft.com/office/word/2016/wordml/cid" xmlns:w16="http://schemas.microsoft.com/office/word/2018/wordml" xmlns:w16du="http://schemas.microsoft.com/office/word/2023/wordml/word16du" xmlns:w16sdtdh="http://schemas.microsoft.com/office/word/2020/wordml/sdtdatahash" xmlns:w16se="http://schemas.microsoft.com/office/word/2015/wordml/symex" xmlns:wpg="http://schemas.microsoft.com/office/word/2010/wordprocessingGroup" xmlns:wpi="http://schemas.microsoft.com/office/word/2010/wordprocessingInk" xmlns:wne="http://schemas.microsoft.com/office/word/2006/wordml" xmlns:wps="http://schemas.microsoft.com/office/word/2010/wordprocessingShape" mc:Ignorable="w14 w15 w16se w16cid w16 w16cex w16sdtdh w16du wp14">
   <w:p>
     <w:pPr>
       <w:pStyle w:val="Piedepgina"/>
@@ -15473,7 +16054,7 @@
 </file>
 
 <file path=word/footer2.xml><?xml version="1.0" encoding="utf-8"?>
-<w:ftr xmlns:wpc="http://schemas.microsoft.com/office/word/2010/wordprocessingCanvas" xmlns:cx="http://schemas.microsoft.com/office/drawing/2014/chartex" xmlns:cx1="http://schemas.microsoft.com/office/drawing/2015/9/8/chartex" xmlns:cx2="http://schemas.microsoft.com/office/drawing/2015/10/21/chartex" xmlns:cx3="http://schemas.microsoft.com/office/drawing/2016/5/9/chartex" xmlns:cx4="http://schemas.microsoft.com/office/drawing/2016/5/10/chartex" xmlns:cx5="http://schemas.microsoft.com/office/drawing/2016/5/11/chartex" xmlns:cx6="http://schemas.microsoft.com/office/drawing/2016/5/12/chartex" xmlns:cx7="http://schemas.microsoft.com/office/drawing/2016/5/13/chartex" xmlns:cx8="http://schemas.microsoft.com/office/drawing/2016/5/14/chartex" xmlns:mc="http://schemas.openxmlformats.org/markup-compatibility/2006" xmlns:aink="http://schemas.microsoft.com/office/drawing/2016/ink" xmlns:am3d="http://schemas.microsoft.com/office/drawing/2017/model3d" xmlns:o="urn:schemas-microsoft-com:office:office" xmlns:oel="http://schemas.microsoft.com/office/2019/extlst" xmlns:r="http://schemas.openxmlformats.org/officeDocument/2006/relationships" xmlns:m="http://schemas.openxmlformats.org/officeDocument/2006/math" xmlns:v="urn:schemas-microsoft-com:vml" xmlns:wp14="http://schemas.microsoft.com/office/word/2010/wordprocessingDrawing" xmlns:wp="http://schemas.openxmlformats.org/drawingml/2006/wordprocessingDrawing" xmlns:w10="urn:schemas-microsoft-com:office:word" xmlns:w="http://schemas.openxmlformats.org/wordprocessingml/2006/main" xmlns:w14="http://schemas.microsoft.com/office/word/2010/wordml" xmlns:w15="http://schemas.microsoft.com/office/word/2012/wordml" xmlns:w16cex="http://schemas.microsoft.com/office/word/2018/wordml/cex" xmlns:w16cid="http://schemas.microsoft.com/office/word/2016/wordml/cid" xmlns:w16="http://schemas.microsoft.com/office/word/2018/wordml" xmlns:w16sdtdh="http://schemas.microsoft.com/office/word/2020/wordml/sdtdatahash" xmlns:w16se="http://schemas.microsoft.com/office/word/2015/wordml/symex" xmlns:wpg="http://schemas.microsoft.com/office/word/2010/wordprocessingGroup" xmlns:wpi="http://schemas.microsoft.com/office/word/2010/wordprocessingInk" xmlns:wne="http://schemas.microsoft.com/office/word/2006/wordml" xmlns:wps="http://schemas.microsoft.com/office/word/2010/wordprocessingShape" mc:Ignorable="w14 w15 w16se w16cid w16 w16cex w16sdtdh wp14">
+<w:ftr xmlns:wpc="http://schemas.microsoft.com/office/word/2010/wordprocessingCanvas" xmlns:cx="http://schemas.microsoft.com/office/drawing/2014/chartex" xmlns:cx1="http://schemas.microsoft.com/office/drawing/2015/9/8/chartex" xmlns:cx2="http://schemas.microsoft.com/office/drawing/2015/10/21/chartex" xmlns:cx3="http://schemas.microsoft.com/office/drawing/2016/5/9/chartex" xmlns:cx4="http://schemas.microsoft.com/office/drawing/2016/5/10/chartex" xmlns:cx5="http://schemas.microsoft.com/office/drawing/2016/5/11/chartex" xmlns:cx6="http://schemas.microsoft.com/office/drawing/2016/5/12/chartex" xmlns:cx7="http://schemas.microsoft.com/office/drawing/2016/5/13/chartex" xmlns:cx8="http://schemas.microsoft.com/office/drawing/2016/5/14/chartex" xmlns:mc="http://schemas.openxmlformats.org/markup-compatibility/2006" xmlns:aink="http://schemas.microsoft.com/office/drawing/2016/ink" xmlns:am3d="http://schemas.microsoft.com/office/drawing/2017/model3d" xmlns:o="urn:schemas-microsoft-com:office:office" xmlns:oel="http://schemas.microsoft.com/office/2019/extlst" xmlns:r="http://schemas.openxmlformats.org/officeDocument/2006/relationships" xmlns:m="http://schemas.openxmlformats.org/officeDocument/2006/math" xmlns:v="urn:schemas-microsoft-com:vml" xmlns:wp14="http://schemas.microsoft.com/office/word/2010/wordprocessingDrawing" xmlns:wp="http://schemas.openxmlformats.org/drawingml/2006/wordprocessingDrawing" xmlns:w10="urn:schemas-microsoft-com:office:word" xmlns:w="http://schemas.openxmlformats.org/wordprocessingml/2006/main" xmlns:w14="http://schemas.microsoft.com/office/word/2010/wordml" xmlns:w15="http://schemas.microsoft.com/office/word/2012/wordml" xmlns:w16cex="http://schemas.microsoft.com/office/word/2018/wordml/cex" xmlns:w16cid="http://schemas.microsoft.com/office/word/2016/wordml/cid" xmlns:w16="http://schemas.microsoft.com/office/word/2018/wordml" xmlns:w16du="http://schemas.microsoft.com/office/word/2023/wordml/word16du" xmlns:w16sdtdh="http://schemas.microsoft.com/office/word/2020/wordml/sdtdatahash" xmlns:w16se="http://schemas.microsoft.com/office/word/2015/wordml/symex" xmlns:wpg="http://schemas.microsoft.com/office/word/2010/wordprocessingGroup" xmlns:wpi="http://schemas.microsoft.com/office/word/2010/wordprocessingInk" xmlns:wne="http://schemas.microsoft.com/office/word/2006/wordml" xmlns:wps="http://schemas.microsoft.com/office/word/2010/wordprocessingShape" mc:Ignorable="w14 w15 w16se w16cid w16 w16cex w16sdtdh w16du wp14">
   <w:tbl>
     <w:tblPr>
       <w:tblW w:w="10406" w:type="dxa"/>
@@ -15719,7 +16300,7 @@
 </file>
 
 <file path=word/footer3.xml><?xml version="1.0" encoding="utf-8"?>
-<w:ftr xmlns:wpc="http://schemas.microsoft.com/office/word/2010/wordprocessingCanvas" xmlns:cx="http://schemas.microsoft.com/office/drawing/2014/chartex" xmlns:cx1="http://schemas.microsoft.com/office/drawing/2015/9/8/chartex" xmlns:cx2="http://schemas.microsoft.com/office/drawing/2015/10/21/chartex" xmlns:cx3="http://schemas.microsoft.com/office/drawing/2016/5/9/chartex" xmlns:cx4="http://schemas.microsoft.com/office/drawing/2016/5/10/chartex" xmlns:cx5="http://schemas.microsoft.com/office/drawing/2016/5/11/chartex" xmlns:cx6="http://schemas.microsoft.com/office/drawing/2016/5/12/chartex" xmlns:cx7="http://schemas.microsoft.com/office/drawing/2016/5/13/chartex" xmlns:cx8="http://schemas.microsoft.com/office/drawing/2016/5/14/chartex" xmlns:mc="http://schemas.openxmlformats.org/markup-compatibility/2006" xmlns:aink="http://schemas.microsoft.com/office/drawing/2016/ink" xmlns:am3d="http://schemas.microsoft.com/office/drawing/2017/model3d" xmlns:o="urn:schemas-microsoft-com:office:office" xmlns:oel="http://schemas.microsoft.com/office/2019/extlst" xmlns:r="http://schemas.openxmlformats.org/officeDocument/2006/relationships" xmlns:m="http://schemas.openxmlformats.org/officeDocument/2006/math" xmlns:v="urn:schemas-microsoft-com:vml" xmlns:wp14="http://schemas.microsoft.com/office/word/2010/wordprocessingDrawing" xmlns:wp="http://schemas.openxmlformats.org/drawingml/2006/wordprocessingDrawing" xmlns:w10="urn:schemas-microsoft-com:office:word" xmlns:w="http://schemas.openxmlformats.org/wordprocessingml/2006/main" xmlns:w14="http://schemas.microsoft.com/office/word/2010/wordml" xmlns:w15="http://schemas.microsoft.com/office/word/2012/wordml" xmlns:w16cex="http://schemas.microsoft.com/office/word/2018/wordml/cex" xmlns:w16cid="http://schemas.microsoft.com/office/word/2016/wordml/cid" xmlns:w16="http://schemas.microsoft.com/office/word/2018/wordml" xmlns:w16sdtdh="http://schemas.microsoft.com/office/word/2020/wordml/sdtdatahash" xmlns:w16se="http://schemas.microsoft.com/office/word/2015/wordml/symex" xmlns:wpg="http://schemas.microsoft.com/office/word/2010/wordprocessingGroup" xmlns:wpi="http://schemas.microsoft.com/office/word/2010/wordprocessingInk" xmlns:wne="http://schemas.microsoft.com/office/word/2006/wordml" xmlns:wps="http://schemas.microsoft.com/office/word/2010/wordprocessingShape" mc:Ignorable="w14 w15 w16se w16cid w16 w16cex w16sdtdh wp14">
+<w:ftr xmlns:wpc="http://schemas.microsoft.com/office/word/2010/wordprocessingCanvas" xmlns:cx="http://schemas.microsoft.com/office/drawing/2014/chartex" xmlns:cx1="http://schemas.microsoft.com/office/drawing/2015/9/8/chartex" xmlns:cx2="http://schemas.microsoft.com/office/drawing/2015/10/21/chartex" xmlns:cx3="http://schemas.microsoft.com/office/drawing/2016/5/9/chartex" xmlns:cx4="http://schemas.microsoft.com/office/drawing/2016/5/10/chartex" xmlns:cx5="http://schemas.microsoft.com/office/drawing/2016/5/11/chartex" xmlns:cx6="http://schemas.microsoft.com/office/drawing/2016/5/12/chartex" xmlns:cx7="http://schemas.microsoft.com/office/drawing/2016/5/13/chartex" xmlns:cx8="http://schemas.microsoft.com/office/drawing/2016/5/14/chartex" xmlns:mc="http://schemas.openxmlformats.org/markup-compatibility/2006" xmlns:aink="http://schemas.microsoft.com/office/drawing/2016/ink" xmlns:am3d="http://schemas.microsoft.com/office/drawing/2017/model3d" xmlns:o="urn:schemas-microsoft-com:office:office" xmlns:oel="http://schemas.microsoft.com/office/2019/extlst" xmlns:r="http://schemas.openxmlformats.org/officeDocument/2006/relationships" xmlns:m="http://schemas.openxmlformats.org/officeDocument/2006/math" xmlns:v="urn:schemas-microsoft-com:vml" xmlns:wp14="http://schemas.microsoft.com/office/word/2010/wordprocessingDrawing" xmlns:wp="http://schemas.openxmlformats.org/drawingml/2006/wordprocessingDrawing" xmlns:w10="urn:schemas-microsoft-com:office:word" xmlns:w="http://schemas.openxmlformats.org/wordprocessingml/2006/main" xmlns:w14="http://schemas.microsoft.com/office/word/2010/wordml" xmlns:w15="http://schemas.microsoft.com/office/word/2012/wordml" xmlns:w16cex="http://schemas.microsoft.com/office/word/2018/wordml/cex" xmlns:w16cid="http://schemas.microsoft.com/office/word/2016/wordml/cid" xmlns:w16="http://schemas.microsoft.com/office/word/2018/wordml" xmlns:w16du="http://schemas.microsoft.com/office/word/2023/wordml/word16du" xmlns:w16sdtdh="http://schemas.microsoft.com/office/word/2020/wordml/sdtdatahash" xmlns:w16se="http://schemas.microsoft.com/office/word/2015/wordml/symex" xmlns:wpg="http://schemas.microsoft.com/office/word/2010/wordprocessingGroup" xmlns:wpi="http://schemas.microsoft.com/office/word/2010/wordprocessingInk" xmlns:wne="http://schemas.microsoft.com/office/word/2006/wordml" xmlns:wps="http://schemas.microsoft.com/office/word/2010/wordprocessingShape" mc:Ignorable="w14 w15 w16se w16cid w16 w16cex w16sdtdh w16du wp14">
   <w:p>
     <w:pPr>
       <w:pStyle w:val="Piedepgina"/>
@@ -15729,7 +16310,7 @@
 </file>
 
 <file path=word/footnotes.xml><?xml version="1.0" encoding="utf-8"?>
-<w:footnotes xmlns:wpc="http://schemas.microsoft.com/office/word/2010/wordprocessingCanvas" xmlns:cx="http://schemas.microsoft.com/office/drawing/2014/chartex" xmlns:cx1="http://schemas.microsoft.com/office/drawing/2015/9/8/chartex" xmlns:cx2="http://schemas.microsoft.com/office/drawing/2015/10/21/chartex" xmlns:cx3="http://schemas.microsoft.com/office/drawing/2016/5/9/chartex" xmlns:cx4="http://schemas.microsoft.com/office/drawing/2016/5/10/chartex" xmlns:cx5="http://schemas.microsoft.com/office/drawing/2016/5/11/chartex" xmlns:cx6="http://schemas.microsoft.com/office/drawing/2016/5/12/chartex" xmlns:cx7="http://schemas.microsoft.com/office/drawing/2016/5/13/chartex" xmlns:cx8="http://schemas.microsoft.com/office/drawing/2016/5/14/chartex" xmlns:mc="http://schemas.openxmlformats.org/markup-compatibility/2006" xmlns:aink="http://schemas.microsoft.com/office/drawing/2016/ink" xmlns:am3d="http://schemas.microsoft.com/office/drawing/2017/model3d" xmlns:o="urn:schemas-microsoft-com:office:office" xmlns:oel="http://schemas.microsoft.com/office/2019/extlst" xmlns:r="http://schemas.openxmlformats.org/officeDocument/2006/relationships" xmlns:m="http://schemas.openxmlformats.org/officeDocument/2006/math" xmlns:v="urn:schemas-microsoft-com:vml" xmlns:wp14="http://schemas.microsoft.com/office/word/2010/wordprocessingDrawing" xmlns:wp="http://schemas.openxmlformats.org/drawingml/2006/wordprocessingDrawing" xmlns:w10="urn:schemas-microsoft-com:office:word" xmlns:w="http://schemas.openxmlformats.org/wordprocessingml/2006/main" xmlns:w14="http://schemas.microsoft.com/office/word/2010/wordml" xmlns:w15="http://schemas.microsoft.com/office/word/2012/wordml" xmlns:w16cex="http://schemas.microsoft.com/office/word/2018/wordml/cex" xmlns:w16cid="http://schemas.microsoft.com/office/word/2016/wordml/cid" xmlns:w16="http://schemas.microsoft.com/office/word/2018/wordml" xmlns:w16sdtdh="http://schemas.microsoft.com/office/word/2020/wordml/sdtdatahash" xmlns:w16se="http://schemas.microsoft.com/office/word/2015/wordml/symex" xmlns:wpg="http://schemas.microsoft.com/office/word/2010/wordprocessingGroup" xmlns:wpi="http://schemas.microsoft.com/office/word/2010/wordprocessingInk" xmlns:wne="http://schemas.microsoft.com/office/word/2006/wordml" xmlns:wps="http://schemas.microsoft.com/office/word/2010/wordprocessingShape" mc:Ignorable="w14 w15 w16se w16cid w16 w16cex w16sdtdh wp14">
+<w:footnotes xmlns:wpc="http://schemas.microsoft.com/office/word/2010/wordprocessingCanvas" xmlns:cx="http://schemas.microsoft.com/office/drawing/2014/chartex" xmlns:cx1="http://schemas.microsoft.com/office/drawing/2015/9/8/chartex" xmlns:cx2="http://schemas.microsoft.com/office/drawing/2015/10/21/chartex" xmlns:cx3="http://schemas.microsoft.com/office/drawing/2016/5/9/chartex" xmlns:cx4="http://schemas.microsoft.com/office/drawing/2016/5/10/chartex" xmlns:cx5="http://schemas.microsoft.com/office/drawing/2016/5/11/chartex" xmlns:cx6="http://schemas.microsoft.com/office/drawing/2016/5/12/chartex" xmlns:cx7="http://schemas.microsoft.com/office/drawing/2016/5/13/chartex" xmlns:cx8="http://schemas.microsoft.com/office/drawing/2016/5/14/chartex" xmlns:mc="http://schemas.openxmlformats.org/markup-compatibility/2006" xmlns:aink="http://schemas.microsoft.com/office/drawing/2016/ink" xmlns:am3d="http://schemas.microsoft.com/office/drawing/2017/model3d" xmlns:o="urn:schemas-microsoft-com:office:office" xmlns:oel="http://schemas.microsoft.com/office/2019/extlst" xmlns:r="http://schemas.openxmlformats.org/officeDocument/2006/relationships" xmlns:m="http://schemas.openxmlformats.org/officeDocument/2006/math" xmlns:v="urn:schemas-microsoft-com:vml" xmlns:wp14="http://schemas.microsoft.com/office/word/2010/wordprocessingDrawing" xmlns:wp="http://schemas.openxmlformats.org/drawingml/2006/wordprocessingDrawing" xmlns:w10="urn:schemas-microsoft-com:office:word" xmlns:w="http://schemas.openxmlformats.org/wordprocessingml/2006/main" xmlns:w14="http://schemas.microsoft.com/office/word/2010/wordml" xmlns:w15="http://schemas.microsoft.com/office/word/2012/wordml" xmlns:w16cex="http://schemas.microsoft.com/office/word/2018/wordml/cex" xmlns:w16cid="http://schemas.microsoft.com/office/word/2016/wordml/cid" xmlns:w16="http://schemas.microsoft.com/office/word/2018/wordml" xmlns:w16du="http://schemas.microsoft.com/office/word/2023/wordml/word16du" xmlns:w16sdtdh="http://schemas.microsoft.com/office/word/2020/wordml/sdtdatahash" xmlns:w16se="http://schemas.microsoft.com/office/word/2015/wordml/symex" xmlns:wpg="http://schemas.microsoft.com/office/word/2010/wordprocessingGroup" xmlns:wpi="http://schemas.microsoft.com/office/word/2010/wordprocessingInk" xmlns:wne="http://schemas.microsoft.com/office/word/2006/wordml" xmlns:wps="http://schemas.microsoft.com/office/word/2010/wordprocessingShape" mc:Ignorable="w14 w15 w16se w16cid w16 w16cex w16sdtdh w16du wp14">
   <w:footnote w:type="separator" w:id="-1">
     <w:p>
       <w:pPr>
@@ -15754,7 +16335,7 @@
 </file>
 
 <file path=word/header1.xml><?xml version="1.0" encoding="utf-8"?>
-<w:hdr xmlns:wpc="http://schemas.microsoft.com/office/word/2010/wordprocessingCanvas" xmlns:cx="http://schemas.microsoft.com/office/drawing/2014/chartex" xmlns:cx1="http://schemas.microsoft.com/office/drawing/2015/9/8/chartex" xmlns:cx2="http://schemas.microsoft.com/office/drawing/2015/10/21/chartex" xmlns:cx3="http://schemas.microsoft.com/office/drawing/2016/5/9/chartex" xmlns:cx4="http://schemas.microsoft.com/office/drawing/2016/5/10/chartex" xmlns:cx5="http://schemas.microsoft.com/office/drawing/2016/5/11/chartex" xmlns:cx6="http://schemas.microsoft.com/office/drawing/2016/5/12/chartex" xmlns:cx7="http://schemas.microsoft.com/office/drawing/2016/5/13/chartex" xmlns:cx8="http://schemas.microsoft.com/office/drawing/2016/5/14/chartex" xmlns:mc="http://schemas.openxmlformats.org/markup-compatibility/2006" xmlns:aink="http://schemas.microsoft.com/office/drawing/2016/ink" xmlns:am3d="http://schemas.microsoft.com/office/drawing/2017/model3d" xmlns:o="urn:schemas-microsoft-com:office:office" xmlns:oel="http://schemas.microsoft.com/office/2019/extlst" xmlns:r="http://schemas.openxmlformats.org/officeDocument/2006/relationships" xmlns:m="http://schemas.openxmlformats.org/officeDocument/2006/math" xmlns:v="urn:schemas-microsoft-com:vml" xmlns:wp14="http://schemas.microsoft.com/office/word/2010/wordprocessingDrawing" xmlns:wp="http://schemas.openxmlformats.org/drawingml/2006/wordprocessingDrawing" xmlns:w10="urn:schemas-microsoft-com:office:word" xmlns:w="http://schemas.openxmlformats.org/wordprocessingml/2006/main" xmlns:w14="http://schemas.microsoft.com/office/word/2010/wordml" xmlns:w15="http://schemas.microsoft.com/office/word/2012/wordml" xmlns:w16cex="http://schemas.microsoft.com/office/word/2018/wordml/cex" xmlns:w16cid="http://schemas.microsoft.com/office/word/2016/wordml/cid" xmlns:w16="http://schemas.microsoft.com/office/word/2018/wordml" xmlns:w16sdtdh="http://schemas.microsoft.com/office/word/2020/wordml/sdtdatahash" xmlns:w16se="http://schemas.microsoft.com/office/word/2015/wordml/symex" xmlns:wpg="http://schemas.microsoft.com/office/word/2010/wordprocessingGroup" xmlns:wpi="http://schemas.microsoft.com/office/word/2010/wordprocessingInk" xmlns:wne="http://schemas.microsoft.com/office/word/2006/wordml" xmlns:wps="http://schemas.microsoft.com/office/word/2010/wordprocessingShape" mc:Ignorable="w14 w15 w16se w16cid w16 w16cex w16sdtdh wp14">
+<w:hdr xmlns:wpc="http://schemas.microsoft.com/office/word/2010/wordprocessingCanvas" xmlns:cx="http://schemas.microsoft.com/office/drawing/2014/chartex" xmlns:cx1="http://schemas.microsoft.com/office/drawing/2015/9/8/chartex" xmlns:cx2="http://schemas.microsoft.com/office/drawing/2015/10/21/chartex" xmlns:cx3="http://schemas.microsoft.com/office/drawing/2016/5/9/chartex" xmlns:cx4="http://schemas.microsoft.com/office/drawing/2016/5/10/chartex" xmlns:cx5="http://schemas.microsoft.com/office/drawing/2016/5/11/chartex" xmlns:cx6="http://schemas.microsoft.com/office/drawing/2016/5/12/chartex" xmlns:cx7="http://schemas.microsoft.com/office/drawing/2016/5/13/chartex" xmlns:cx8="http://schemas.microsoft.com/office/drawing/2016/5/14/chartex" xmlns:mc="http://schemas.openxmlformats.org/markup-compatibility/2006" xmlns:aink="http://schemas.microsoft.com/office/drawing/2016/ink" xmlns:am3d="http://schemas.microsoft.com/office/drawing/2017/model3d" xmlns:o="urn:schemas-microsoft-com:office:office" xmlns:oel="http://schemas.microsoft.com/office/2019/extlst" xmlns:r="http://schemas.openxmlformats.org/officeDocument/2006/relationships" xmlns:m="http://schemas.openxmlformats.org/officeDocument/2006/math" xmlns:v="urn:schemas-microsoft-com:vml" xmlns:wp14="http://schemas.microsoft.com/office/word/2010/wordprocessingDrawing" xmlns:wp="http://schemas.openxmlformats.org/drawingml/2006/wordprocessingDrawing" xmlns:w10="urn:schemas-microsoft-com:office:word" xmlns:w="http://schemas.openxmlformats.org/wordprocessingml/2006/main" xmlns:w14="http://schemas.microsoft.com/office/word/2010/wordml" xmlns:w15="http://schemas.microsoft.com/office/word/2012/wordml" xmlns:w16cex="http://schemas.microsoft.com/office/word/2018/wordml/cex" xmlns:w16cid="http://schemas.microsoft.com/office/word/2016/wordml/cid" xmlns:w16="http://schemas.microsoft.com/office/word/2018/wordml" xmlns:w16du="http://schemas.microsoft.com/office/word/2023/wordml/word16du" xmlns:w16sdtdh="http://schemas.microsoft.com/office/word/2020/wordml/sdtdatahash" xmlns:w16se="http://schemas.microsoft.com/office/word/2015/wordml/symex" xmlns:wpg="http://schemas.microsoft.com/office/word/2010/wordprocessingGroup" xmlns:wpi="http://schemas.microsoft.com/office/word/2010/wordprocessingInk" xmlns:wne="http://schemas.microsoft.com/office/word/2006/wordml" xmlns:wps="http://schemas.microsoft.com/office/word/2010/wordprocessingShape" mc:Ignorable="w14 w15 w16se w16cid w16 w16cex w16sdtdh w16du wp14">
   <w:p>
     <w:pPr>
       <w:pStyle w:val="Encabezado"/>
@@ -15764,7 +16345,7 @@
 </file>
 
 <file path=word/header2.xml><?xml version="1.0" encoding="utf-8"?>
-<w:hdr xmlns:wpc="http://schemas.microsoft.com/office/word/2010/wordprocessingCanvas" xmlns:cx="http://schemas.microsoft.com/office/drawing/2014/chartex" xmlns:cx1="http://schemas.microsoft.com/office/drawing/2015/9/8/chartex" xmlns:cx2="http://schemas.microsoft.com/office/drawing/2015/10/21/chartex" xmlns:cx3="http://schemas.microsoft.com/office/drawing/2016/5/9/chartex" xmlns:cx4="http://schemas.microsoft.com/office/drawing/2016/5/10/chartex" xmlns:cx5="http://schemas.microsoft.com/office/drawing/2016/5/11/chartex" xmlns:cx6="http://schemas.microsoft.com/office/drawing/2016/5/12/chartex" xmlns:cx7="http://schemas.microsoft.com/office/drawing/2016/5/13/chartex" xmlns:cx8="http://schemas.microsoft.com/office/drawing/2016/5/14/chartex" xmlns:mc="http://schemas.openxmlformats.org/markup-compatibility/2006" xmlns:aink="http://schemas.microsoft.com/office/drawing/2016/ink" xmlns:am3d="http://schemas.microsoft.com/office/drawing/2017/model3d" xmlns:o="urn:schemas-microsoft-com:office:office" xmlns:oel="http://schemas.microsoft.com/office/2019/extlst" xmlns:r="http://schemas.openxmlformats.org/officeDocument/2006/relationships" xmlns:m="http://schemas.openxmlformats.org/officeDocument/2006/math" xmlns:v="urn:schemas-microsoft-com:vml" xmlns:wp14="http://schemas.microsoft.com/office/word/2010/wordprocessingDrawing" xmlns:wp="http://schemas.openxmlformats.org/drawingml/2006/wordprocessingDrawing" xmlns:w10="urn:schemas-microsoft-com:office:word" xmlns:w="http://schemas.openxmlformats.org/wordprocessingml/2006/main" xmlns:w14="http://schemas.microsoft.com/office/word/2010/wordml" xmlns:w15="http://schemas.microsoft.com/office/word/2012/wordml" xmlns:w16cex="http://schemas.microsoft.com/office/word/2018/wordml/cex" xmlns:w16cid="http://schemas.microsoft.com/office/word/2016/wordml/cid" xmlns:w16="http://schemas.microsoft.com/office/word/2018/wordml" xmlns:w16sdtdh="http://schemas.microsoft.com/office/word/2020/wordml/sdtdatahash" xmlns:w16se="http://schemas.microsoft.com/office/word/2015/wordml/symex" xmlns:wpg="http://schemas.microsoft.com/office/word/2010/wordprocessingGroup" xmlns:wpi="http://schemas.microsoft.com/office/word/2010/wordprocessingInk" xmlns:wne="http://schemas.microsoft.com/office/word/2006/wordml" xmlns:wps="http://schemas.microsoft.com/office/word/2010/wordprocessingShape" mc:Ignorable="w14 w15 w16se w16cid w16 w16cex w16sdtdh wp14">
+<w:hdr xmlns:wpc="http://schemas.microsoft.com/office/word/2010/wordprocessingCanvas" xmlns:cx="http://schemas.microsoft.com/office/drawing/2014/chartex" xmlns:cx1="http://schemas.microsoft.com/office/drawing/2015/9/8/chartex" xmlns:cx2="http://schemas.microsoft.com/office/drawing/2015/10/21/chartex" xmlns:cx3="http://schemas.microsoft.com/office/drawing/2016/5/9/chartex" xmlns:cx4="http://schemas.microsoft.com/office/drawing/2016/5/10/chartex" xmlns:cx5="http://schemas.microsoft.com/office/drawing/2016/5/11/chartex" xmlns:cx6="http://schemas.microsoft.com/office/drawing/2016/5/12/chartex" xmlns:cx7="http://schemas.microsoft.com/office/drawing/2016/5/13/chartex" xmlns:cx8="http://schemas.microsoft.com/office/drawing/2016/5/14/chartex" xmlns:mc="http://schemas.openxmlformats.org/markup-compatibility/2006" xmlns:aink="http://schemas.microsoft.com/office/drawing/2016/ink" xmlns:am3d="http://schemas.microsoft.com/office/drawing/2017/model3d" xmlns:o="urn:schemas-microsoft-com:office:office" xmlns:oel="http://schemas.microsoft.com/office/2019/extlst" xmlns:r="http://schemas.openxmlformats.org/officeDocument/2006/relationships" xmlns:m="http://schemas.openxmlformats.org/officeDocument/2006/math" xmlns:v="urn:schemas-microsoft-com:vml" xmlns:wp14="http://schemas.microsoft.com/office/word/2010/wordprocessingDrawing" xmlns:wp="http://schemas.openxmlformats.org/drawingml/2006/wordprocessingDrawing" xmlns:w10="urn:schemas-microsoft-com:office:word" xmlns:w="http://schemas.openxmlformats.org/wordprocessingml/2006/main" xmlns:w14="http://schemas.microsoft.com/office/word/2010/wordml" xmlns:w15="http://schemas.microsoft.com/office/word/2012/wordml" xmlns:w16cex="http://schemas.microsoft.com/office/word/2018/wordml/cex" xmlns:w16cid="http://schemas.microsoft.com/office/word/2016/wordml/cid" xmlns:w16="http://schemas.microsoft.com/office/word/2018/wordml" xmlns:w16du="http://schemas.microsoft.com/office/word/2023/wordml/word16du" xmlns:w16sdtdh="http://schemas.microsoft.com/office/word/2020/wordml/sdtdatahash" xmlns:w16se="http://schemas.microsoft.com/office/word/2015/wordml/symex" xmlns:wpg="http://schemas.microsoft.com/office/word/2010/wordprocessingGroup" xmlns:wpi="http://schemas.microsoft.com/office/word/2010/wordprocessingInk" xmlns:wne="http://schemas.microsoft.com/office/word/2006/wordml" xmlns:wps="http://schemas.microsoft.com/office/word/2010/wordprocessingShape" mc:Ignorable="w14 w15 w16se w16cid w16 w16cex w16sdtdh w16du wp14">
   <w:tbl>
     <w:tblPr>
       <w:tblW w:w="10406" w:type="dxa"/>
@@ -15923,7 +16504,7 @@
 </file>
 
 <file path=word/header3.xml><?xml version="1.0" encoding="utf-8"?>
-<w:hdr xmlns:wpc="http://schemas.microsoft.com/office/word/2010/wordprocessingCanvas" xmlns:cx="http://schemas.microsoft.com/office/drawing/2014/chartex" xmlns:cx1="http://schemas.microsoft.com/office/drawing/2015/9/8/chartex" xmlns:cx2="http://schemas.microsoft.com/office/drawing/2015/10/21/chartex" xmlns:cx3="http://schemas.microsoft.com/office/drawing/2016/5/9/chartex" xmlns:cx4="http://schemas.microsoft.com/office/drawing/2016/5/10/chartex" xmlns:cx5="http://schemas.microsoft.com/office/drawing/2016/5/11/chartex" xmlns:cx6="http://schemas.microsoft.com/office/drawing/2016/5/12/chartex" xmlns:cx7="http://schemas.microsoft.com/office/drawing/2016/5/13/chartex" xmlns:cx8="http://schemas.microsoft.com/office/drawing/2016/5/14/chartex" xmlns:mc="http://schemas.openxmlformats.org/markup-compatibility/2006" xmlns:aink="http://schemas.microsoft.com/office/drawing/2016/ink" xmlns:am3d="http://schemas.microsoft.com/office/drawing/2017/model3d" xmlns:o="urn:schemas-microsoft-com:office:office" xmlns:oel="http://schemas.microsoft.com/office/2019/extlst" xmlns:r="http://schemas.openxmlformats.org/officeDocument/2006/relationships" xmlns:m="http://schemas.openxmlformats.org/officeDocument/2006/math" xmlns:v="urn:schemas-microsoft-com:vml" xmlns:wp14="http://schemas.microsoft.com/office/word/2010/wordprocessingDrawing" xmlns:wp="http://schemas.openxmlformats.org/drawingml/2006/wordprocessingDrawing" xmlns:w10="urn:schemas-microsoft-com:office:word" xmlns:w="http://schemas.openxmlformats.org/wordprocessingml/2006/main" xmlns:w14="http://schemas.microsoft.com/office/word/2010/wordml" xmlns:w15="http://schemas.microsoft.com/office/word/2012/wordml" xmlns:w16cex="http://schemas.microsoft.com/office/word/2018/wordml/cex" xmlns:w16cid="http://schemas.microsoft.com/office/word/2016/wordml/cid" xmlns:w16="http://schemas.microsoft.com/office/word/2018/wordml" xmlns:w16sdtdh="http://schemas.microsoft.com/office/word/2020/wordml/sdtdatahash" xmlns:w16se="http://schemas.microsoft.com/office/word/2015/wordml/symex" xmlns:wpg="http://schemas.microsoft.com/office/word/2010/wordprocessingGroup" xmlns:wpi="http://schemas.microsoft.com/office/word/2010/wordprocessingInk" xmlns:wne="http://schemas.microsoft.com/office/word/2006/wordml" xmlns:wps="http://schemas.microsoft.com/office/word/2010/wordprocessingShape" mc:Ignorable="w14 w15 w16se w16cid w16 w16cex w16sdtdh wp14">
+<w:hdr xmlns:wpc="http://schemas.microsoft.com/office/word/2010/wordprocessingCanvas" xmlns:cx="http://schemas.microsoft.com/office/drawing/2014/chartex" xmlns:cx1="http://schemas.microsoft.com/office/drawing/2015/9/8/chartex" xmlns:cx2="http://schemas.microsoft.com/office/drawing/2015/10/21/chartex" xmlns:cx3="http://schemas.microsoft.com/office/drawing/2016/5/9/chartex" xmlns:cx4="http://schemas.microsoft.com/office/drawing/2016/5/10/chartex" xmlns:cx5="http://schemas.microsoft.com/office/drawing/2016/5/11/chartex" xmlns:cx6="http://schemas.microsoft.com/office/drawing/2016/5/12/chartex" xmlns:cx7="http://schemas.microsoft.com/office/drawing/2016/5/13/chartex" xmlns:cx8="http://schemas.microsoft.com/office/drawing/2016/5/14/chartex" xmlns:mc="http://schemas.openxmlformats.org/markup-compatibility/2006" xmlns:aink="http://schemas.microsoft.com/office/drawing/2016/ink" xmlns:am3d="http://schemas.microsoft.com/office/drawing/2017/model3d" xmlns:o="urn:schemas-microsoft-com:office:office" xmlns:oel="http://schemas.microsoft.com/office/2019/extlst" xmlns:r="http://schemas.openxmlformats.org/officeDocument/2006/relationships" xmlns:m="http://schemas.openxmlformats.org/officeDocument/2006/math" xmlns:v="urn:schemas-microsoft-com:vml" xmlns:wp14="http://schemas.microsoft.com/office/word/2010/wordprocessingDrawing" xmlns:wp="http://schemas.openxmlformats.org/drawingml/2006/wordprocessingDrawing" xmlns:w10="urn:schemas-microsoft-com:office:word" xmlns:w="http://schemas.openxmlformats.org/wordprocessingml/2006/main" xmlns:w14="http://schemas.microsoft.com/office/word/2010/wordml" xmlns:w15="http://schemas.microsoft.com/office/word/2012/wordml" xmlns:w16cex="http://schemas.microsoft.com/office/word/2018/wordml/cex" xmlns:w16cid="http://schemas.microsoft.com/office/word/2016/wordml/cid" xmlns:w16="http://schemas.microsoft.com/office/word/2018/wordml" xmlns:w16du="http://schemas.microsoft.com/office/word/2023/wordml/word16du" xmlns:w16sdtdh="http://schemas.microsoft.com/office/word/2020/wordml/sdtdatahash" xmlns:w16se="http://schemas.microsoft.com/office/word/2015/wordml/symex" xmlns:wpg="http://schemas.microsoft.com/office/word/2010/wordprocessingGroup" xmlns:wpi="http://schemas.microsoft.com/office/word/2010/wordprocessingInk" xmlns:wne="http://schemas.microsoft.com/office/word/2006/wordml" xmlns:wps="http://schemas.microsoft.com/office/word/2010/wordprocessingShape" mc:Ignorable="w14 w15 w16se w16cid w16 w16cex w16sdtdh w16du wp14">
   <w:p>
     <w:pPr>
       <w:pStyle w:val="Encabezado"/>
@@ -15933,7 +16514,7 @@
 </file>
 
 <file path=word/numbering.xml><?xml version="1.0" encoding="utf-8"?>
-<w:numbering xmlns:wpc="http://schemas.microsoft.com/office/word/2010/wordprocessingCanvas" xmlns:cx="http://schemas.microsoft.com/office/drawing/2014/chartex" xmlns:cx1="http://schemas.microsoft.com/office/drawing/2015/9/8/chartex" xmlns:cx2="http://schemas.microsoft.com/office/drawing/2015/10/21/chartex" xmlns:cx3="http://schemas.microsoft.com/office/drawing/2016/5/9/chartex" xmlns:cx4="http://schemas.microsoft.com/office/drawing/2016/5/10/chartex" xmlns:cx5="http://schemas.microsoft.com/office/drawing/2016/5/11/chartex" xmlns:cx6="http://schemas.microsoft.com/office/drawing/2016/5/12/chartex" xmlns:cx7="http://schemas.microsoft.com/office/drawing/2016/5/13/chartex" xmlns:cx8="http://schemas.microsoft.com/office/drawing/2016/5/14/chartex" xmlns:mc="http://schemas.openxmlformats.org/markup-compatibility/2006" xmlns:aink="http://schemas.microsoft.com/office/drawing/2016/ink" xmlns:am3d="http://schemas.microsoft.com/office/drawing/2017/model3d" xmlns:o="urn:schemas-microsoft-com:office:office" xmlns:oel="http://schemas.microsoft.com/office/2019/extlst" xmlns:r="http://schemas.openxmlformats.org/officeDocument/2006/relationships" xmlns:m="http://schemas.openxmlformats.org/officeDocument/2006/math" xmlns:v="urn:schemas-microsoft-com:vml" xmlns:wp14="http://schemas.microsoft.com/office/word/2010/wordprocessingDrawing" xmlns:wp="http://schemas.openxmlformats.org/drawingml/2006/wordprocessingDrawing" xmlns:w10="urn:schemas-microsoft-com:office:word" xmlns:w="http://schemas.openxmlformats.org/wordprocessingml/2006/main" xmlns:w14="http://schemas.microsoft.com/office/word/2010/wordml" xmlns:w15="http://schemas.microsoft.com/office/word/2012/wordml" xmlns:w16cex="http://schemas.microsoft.com/office/word/2018/wordml/cex" xmlns:w16cid="http://schemas.microsoft.com/office/word/2016/wordml/cid" xmlns:w16="http://schemas.microsoft.com/office/word/2018/wordml" xmlns:w16sdtdh="http://schemas.microsoft.com/office/word/2020/wordml/sdtdatahash" xmlns:w16se="http://schemas.microsoft.com/office/word/2015/wordml/symex" xmlns:wpg="http://schemas.microsoft.com/office/word/2010/wordprocessingGroup" xmlns:wpi="http://schemas.microsoft.com/office/word/2010/wordprocessingInk" xmlns:wne="http://schemas.microsoft.com/office/word/2006/wordml" xmlns:wps="http://schemas.microsoft.com/office/word/2010/wordprocessingShape" mc:Ignorable="w14 w15 w16se w16cid w16 w16cex w16sdtdh wp14">
+<w:numbering xmlns:wpc="http://schemas.microsoft.com/office/word/2010/wordprocessingCanvas" xmlns:cx="http://schemas.microsoft.com/office/drawing/2014/chartex" xmlns:cx1="http://schemas.microsoft.com/office/drawing/2015/9/8/chartex" xmlns:cx2="http://schemas.microsoft.com/office/drawing/2015/10/21/chartex" xmlns:cx3="http://schemas.microsoft.com/office/drawing/2016/5/9/chartex" xmlns:cx4="http://schemas.microsoft.com/office/drawing/2016/5/10/chartex" xmlns:cx5="http://schemas.microsoft.com/office/drawing/2016/5/11/chartex" xmlns:cx6="http://schemas.microsoft.com/office/drawing/2016/5/12/chartex" xmlns:cx7="http://schemas.microsoft.com/office/drawing/2016/5/13/chartex" xmlns:cx8="http://schemas.microsoft.com/office/drawing/2016/5/14/chartex" xmlns:mc="http://schemas.openxmlformats.org/markup-compatibility/2006" xmlns:aink="http://schemas.microsoft.com/office/drawing/2016/ink" xmlns:am3d="http://schemas.microsoft.com/office/drawing/2017/model3d" xmlns:o="urn:schemas-microsoft-com:office:office" xmlns:oel="http://schemas.microsoft.com/office/2019/extlst" xmlns:r="http://schemas.openxmlformats.org/officeDocument/2006/relationships" xmlns:m="http://schemas.openxmlformats.org/officeDocument/2006/math" xmlns:v="urn:schemas-microsoft-com:vml" xmlns:wp14="http://schemas.microsoft.com/office/word/2010/wordprocessingDrawing" xmlns:wp="http://schemas.openxmlformats.org/drawingml/2006/wordprocessingDrawing" xmlns:w10="urn:schemas-microsoft-com:office:word" xmlns:w="http://schemas.openxmlformats.org/wordprocessingml/2006/main" xmlns:w14="http://schemas.microsoft.com/office/word/2010/wordml" xmlns:w15="http://schemas.microsoft.com/office/word/2012/wordml" xmlns:w16cex="http://schemas.microsoft.com/office/word/2018/wordml/cex" xmlns:w16cid="http://schemas.microsoft.com/office/word/2016/wordml/cid" xmlns:w16="http://schemas.microsoft.com/office/word/2018/wordml" xmlns:w16du="http://schemas.microsoft.com/office/word/2023/wordml/word16du" xmlns:w16sdtdh="http://schemas.microsoft.com/office/word/2020/wordml/sdtdatahash" xmlns:w16se="http://schemas.microsoft.com/office/word/2015/wordml/symex" xmlns:wpg="http://schemas.microsoft.com/office/word/2010/wordprocessingGroup" xmlns:wpi="http://schemas.microsoft.com/office/word/2010/wordprocessingInk" xmlns:wne="http://schemas.microsoft.com/office/word/2006/wordml" xmlns:wps="http://schemas.microsoft.com/office/word/2010/wordprocessingShape" mc:Ignorable="w14 w15 w16se w16cid w16 w16cex w16sdtdh w16du wp14">
   <w:abstractNum w:abstractNumId="0" w15:restartNumberingAfterBreak="0">
     <w:nsid w:val="13142572"/>
     <w:multiLevelType w:val="hybridMultilevel"/>
@@ -17295,7 +17876,7 @@
 </file>
 
 <file path=word/styles.xml><?xml version="1.0" encoding="utf-8"?>
-<w:styles xmlns:mc="http://schemas.openxmlformats.org/markup-compatibility/2006" xmlns:r="http://schemas.openxmlformats.org/officeDocument/2006/relationships" xmlns:w="http://schemas.openxmlformats.org/wordprocessingml/2006/main" xmlns:w14="http://schemas.microsoft.com/office/word/2010/wordml" xmlns:w15="http://schemas.microsoft.com/office/word/2012/wordml" xmlns:w16cex="http://schemas.microsoft.com/office/word/2018/wordml/cex" xmlns:w16cid="http://schemas.microsoft.com/office/word/2016/wordml/cid" xmlns:w16="http://schemas.microsoft.com/office/word/2018/wordml" xmlns:w16sdtdh="http://schemas.microsoft.com/office/word/2020/wordml/sdtdatahash" xmlns:w16se="http://schemas.microsoft.com/office/word/2015/wordml/symex" mc:Ignorable="w14 w15 w16se w16cid w16 w16cex w16sdtdh">
+<w:styles xmlns:mc="http://schemas.openxmlformats.org/markup-compatibility/2006" xmlns:r="http://schemas.openxmlformats.org/officeDocument/2006/relationships" xmlns:w="http://schemas.openxmlformats.org/wordprocessingml/2006/main" xmlns:w14="http://schemas.microsoft.com/office/word/2010/wordml" xmlns:w15="http://schemas.microsoft.com/office/word/2012/wordml" xmlns:w16cex="http://schemas.microsoft.com/office/word/2018/wordml/cex" xmlns:w16cid="http://schemas.microsoft.com/office/word/2016/wordml/cid" xmlns:w16="http://schemas.microsoft.com/office/word/2018/wordml" xmlns:w16du="http://schemas.microsoft.com/office/word/2023/wordml/word16du" xmlns:w16sdtdh="http://schemas.microsoft.com/office/word/2020/wordml/sdtdatahash" xmlns:w16se="http://schemas.microsoft.com/office/word/2015/wordml/symex" mc:Ignorable="w14 w15 w16se w16cid w16 w16cex w16sdtdh w16du">
   <w:docDefaults>
     <w:rPrDefault>
       <w:rPr>

</xml_diff>

<commit_message>
actualización manual y formatos
</commit_message>
<xml_diff>
--- a/src/app/00078-GestionPlanillas/WebApp/Assets/application/manuales/MCVS-O1-3131 Manual de Usuario.docx
+++ b/src/app/00078-GestionPlanillas/WebApp/Assets/application/manuales/MCVS-O1-3131 Manual de Usuario.docx
@@ -674,6 +674,38 @@
                 <w:szCs w:val="24"/>
               </w:rPr>
             </w:pPr>
+            <w:r>
+              <w:rPr>
+                <w:rFonts w:ascii="Arial" w:hAnsi="Arial" w:cs="Arial"/>
+                <w:sz w:val="24"/>
+                <w:szCs w:val="24"/>
+              </w:rPr>
+              <w:t>10</w:t>
+            </w:r>
+            <w:r>
+              <w:rPr>
+                <w:rFonts w:ascii="Arial" w:hAnsi="Arial" w:cs="Arial"/>
+                <w:sz w:val="24"/>
+                <w:szCs w:val="24"/>
+              </w:rPr>
+              <w:t>-0</w:t>
+            </w:r>
+            <w:r>
+              <w:rPr>
+                <w:rFonts w:ascii="Arial" w:hAnsi="Arial" w:cs="Arial"/>
+                <w:sz w:val="24"/>
+                <w:szCs w:val="24"/>
+              </w:rPr>
+              <w:t>7</w:t>
+            </w:r>
+            <w:r>
+              <w:rPr>
+                <w:rFonts w:ascii="Arial" w:hAnsi="Arial" w:cs="Arial"/>
+                <w:sz w:val="24"/>
+                <w:szCs w:val="24"/>
+              </w:rPr>
+              <w:t>-2024</w:t>
+            </w:r>
           </w:p>
         </w:tc>
         <w:tc>
@@ -689,6 +721,14 @@
                 <w:szCs w:val="24"/>
               </w:rPr>
             </w:pPr>
+            <w:r>
+              <w:rPr>
+                <w:rFonts w:ascii="Arial" w:hAnsi="Arial" w:cs="Arial"/>
+                <w:sz w:val="24"/>
+                <w:szCs w:val="24"/>
+              </w:rPr>
+              <w:t>1.0.2</w:t>
+            </w:r>
           </w:p>
         </w:tc>
         <w:tc>
@@ -697,13 +737,20 @@
           </w:tcPr>
           <w:p>
             <w:pPr>
-              <w:jc w:val="center"/>
               <w:rPr>
                 <w:rFonts w:ascii="Arial" w:hAnsi="Arial" w:cs="Arial"/>
                 <w:sz w:val="24"/>
                 <w:szCs w:val="24"/>
               </w:rPr>
             </w:pPr>
+            <w:r>
+              <w:rPr>
+                <w:rFonts w:ascii="Arial" w:hAnsi="Arial" w:cs="Arial"/>
+                <w:sz w:val="24"/>
+                <w:szCs w:val="24"/>
+              </w:rPr>
+              <w:t>Actualización de trabajadores en lote.</w:t>
+            </w:r>
           </w:p>
         </w:tc>
         <w:tc>
@@ -719,6 +766,14 @@
                 <w:szCs w:val="24"/>
               </w:rPr>
             </w:pPr>
+            <w:r>
+              <w:rPr>
+                <w:rFonts w:ascii="Arial" w:hAnsi="Arial" w:cs="Arial"/>
+                <w:sz w:val="24"/>
+                <w:szCs w:val="24"/>
+              </w:rPr>
+              <w:t>Humberto Manyari</w:t>
+            </w:r>
           </w:p>
         </w:tc>
       </w:tr>
@@ -1273,7 +1328,7 @@
           <w:r>
             <w:fldChar w:fldCharType="separate"/>
           </w:r>
-          <w:hyperlink w:anchor="_Toc162953945" w:history="1">
+          <w:hyperlink w:anchor="_Toc171506898" w:history="1">
             <w:r>
               <w:rPr>
                 <w:rStyle w:val="Hipervnculo"/>
@@ -1319,7 +1374,7 @@
                 <w:noProof/>
                 <w:webHidden/>
               </w:rPr>
-              <w:instrText xml:space="preserve"> PAGEREF _Toc162953945 \h </w:instrText>
+              <w:instrText xml:space="preserve"> PAGEREF _Toc171506898 \h </w:instrText>
             </w:r>
             <w:r>
               <w:rPr>
@@ -1367,7 +1422,7 @@
               <w14:ligatures w14:val="standardContextual"/>
             </w:rPr>
           </w:pPr>
-          <w:hyperlink w:anchor="_Toc162953946" w:history="1">
+          <w:hyperlink w:anchor="_Toc171506899" w:history="1">
             <w:r>
               <w:rPr>
                 <w:rStyle w:val="Hipervnculo"/>
@@ -1413,7 +1468,7 @@
                 <w:noProof/>
                 <w:webHidden/>
               </w:rPr>
-              <w:instrText xml:space="preserve"> PAGEREF _Toc162953946 \h </w:instrText>
+              <w:instrText xml:space="preserve"> PAGEREF _Toc171506899 \h </w:instrText>
             </w:r>
             <w:r>
               <w:rPr>
@@ -1461,7 +1516,7 @@
               <w14:ligatures w14:val="standardContextual"/>
             </w:rPr>
           </w:pPr>
-          <w:hyperlink w:anchor="_Toc162953947" w:history="1">
+          <w:hyperlink w:anchor="_Toc171506900" w:history="1">
             <w:r>
               <w:rPr>
                 <w:rStyle w:val="Hipervnculo"/>
@@ -1486,35 +1541,7 @@
                 <w:rStyle w:val="Hipervnculo"/>
                 <w:noProof/>
               </w:rPr>
-              <w:t>DESCRIPCI</w:t>
-            </w:r>
-            <w:r>
-              <w:rPr>
-                <w:rStyle w:val="Hipervnculo"/>
-                <w:noProof/>
-              </w:rPr>
-              <w:t>Ó</w:t>
-            </w:r>
-            <w:r>
-              <w:rPr>
-                <w:rStyle w:val="Hipervnculo"/>
-                <w:noProof/>
-              </w:rPr>
-              <w:t xml:space="preserve">N </w:t>
-            </w:r>
-            <w:r>
-              <w:rPr>
-                <w:rStyle w:val="Hipervnculo"/>
-                <w:noProof/>
-              </w:rPr>
-              <w:t>G</w:t>
-            </w:r>
-            <w:r>
-              <w:rPr>
-                <w:rStyle w:val="Hipervnculo"/>
-                <w:noProof/>
-              </w:rPr>
-              <w:t>ENERAL DEL SISTEMA</w:t>
+              <w:t>DESCRIPCIÓN GENERAL DEL SISTEMA</w:t>
             </w:r>
             <w:r>
               <w:rPr>
@@ -1535,7 +1562,7 @@
                 <w:noProof/>
                 <w:webHidden/>
               </w:rPr>
-              <w:instrText xml:space="preserve"> PAGEREF _Toc162953947 \h </w:instrText>
+              <w:instrText xml:space="preserve"> PAGEREF _Toc171506900 \h </w:instrText>
             </w:r>
             <w:r>
               <w:rPr>
@@ -1583,7 +1610,7 @@
               <w14:ligatures w14:val="standardContextual"/>
             </w:rPr>
           </w:pPr>
-          <w:hyperlink w:anchor="_Toc162953948" w:history="1">
+          <w:hyperlink w:anchor="_Toc171506901" w:history="1">
             <w:r>
               <w:rPr>
                 <w:rStyle w:val="Hipervnculo"/>
@@ -1629,7 +1656,7 @@
                 <w:noProof/>
                 <w:webHidden/>
               </w:rPr>
-              <w:instrText xml:space="preserve"> PAGEREF _Toc162953948 \h </w:instrText>
+              <w:instrText xml:space="preserve"> PAGEREF _Toc171506901 \h </w:instrText>
             </w:r>
             <w:r>
               <w:rPr>
@@ -1677,7 +1704,7 @@
               <w14:ligatures w14:val="standardContextual"/>
             </w:rPr>
           </w:pPr>
-          <w:hyperlink w:anchor="_Toc162953949" w:history="1">
+          <w:hyperlink w:anchor="_Toc171506902" w:history="1">
             <w:r>
               <w:rPr>
                 <w:rStyle w:val="Hipervnculo"/>
@@ -1702,7 +1729,21 @@
                 <w:rStyle w:val="Hipervnculo"/>
                 <w:noProof/>
               </w:rPr>
-              <w:t>CONSULTAS Y REPORTES</w:t>
+              <w:t>CONSULTAS Y REP</w:t>
+            </w:r>
+            <w:r>
+              <w:rPr>
+                <w:rStyle w:val="Hipervnculo"/>
+                <w:noProof/>
+              </w:rPr>
+              <w:t>O</w:t>
+            </w:r>
+            <w:r>
+              <w:rPr>
+                <w:rStyle w:val="Hipervnculo"/>
+                <w:noProof/>
+              </w:rPr>
+              <w:t>RTES</w:t>
             </w:r>
             <w:r>
               <w:rPr>
@@ -1723,7 +1764,7 @@
                 <w:noProof/>
                 <w:webHidden/>
               </w:rPr>
-              <w:instrText xml:space="preserve"> PAGEREF _Toc162953949 \h </w:instrText>
+              <w:instrText xml:space="preserve"> PAGEREF _Toc171506902 \h </w:instrText>
             </w:r>
             <w:r>
               <w:rPr>
@@ -1743,7 +1784,7 @@
                 <w:noProof/>
                 <w:webHidden/>
               </w:rPr>
-              <w:t>17</w:t>
+              <w:t>18</w:t>
             </w:r>
             <w:r>
               <w:rPr>
@@ -1771,7 +1812,7 @@
               <w14:ligatures w14:val="standardContextual"/>
             </w:rPr>
           </w:pPr>
-          <w:hyperlink w:anchor="_Toc162953950" w:history="1">
+          <w:hyperlink w:anchor="_Toc171506903" w:history="1">
             <w:r>
               <w:rPr>
                 <w:rStyle w:val="Hipervnculo"/>
@@ -1817,7 +1858,7 @@
                 <w:noProof/>
                 <w:webHidden/>
               </w:rPr>
-              <w:instrText xml:space="preserve"> PAGEREF _Toc162953950 \h </w:instrText>
+              <w:instrText xml:space="preserve"> PAGEREF _Toc171506903 \h </w:instrText>
             </w:r>
             <w:r>
               <w:rPr>
@@ -1837,7 +1878,7 @@
                 <w:noProof/>
                 <w:webHidden/>
               </w:rPr>
-              <w:t>18</w:t>
+              <w:t>19</w:t>
             </w:r>
             <w:r>
               <w:rPr>
@@ -2097,7 +2138,7 @@
       <w:pPr>
         <w:pStyle w:val="Ttulo1"/>
       </w:pPr>
-      <w:bookmarkStart w:id="0" w:name="_Toc162953945"/>
+      <w:bookmarkStart w:id="0" w:name="_Toc171506898"/>
       <w:r>
         <w:lastRenderedPageBreak/>
         <w:t>OBJETIVO DEL SISTEMA</w:t>
@@ -2213,7 +2254,7 @@
       <w:pPr>
         <w:pStyle w:val="Ttulo1"/>
       </w:pPr>
-      <w:bookmarkStart w:id="1" w:name="_Toc162953946"/>
+      <w:bookmarkStart w:id="1" w:name="_Toc171506899"/>
       <w:r>
         <w:t>ALCANCE DEL SISTEMA</w:t>
       </w:r>
@@ -2260,7 +2301,7 @@
       <w:pPr>
         <w:pStyle w:val="Ttulo1"/>
       </w:pPr>
-      <w:bookmarkStart w:id="2" w:name="_Toc162953947"/>
+      <w:bookmarkStart w:id="2" w:name="_Toc171506900"/>
       <w:r>
         <w:t>DESCRIPCIÓN GENERAL DEL SISTEMA</w:t>
       </w:r>
@@ -2460,7 +2501,7 @@
       <w:pPr>
         <w:pStyle w:val="Ttulo1"/>
       </w:pPr>
-      <w:bookmarkStart w:id="3" w:name="_Toc162953948"/>
+      <w:bookmarkStart w:id="3" w:name="_Toc171506901"/>
       <w:r>
         <w:lastRenderedPageBreak/>
         <w:t>FUNCIONALIDAD DEL SISTEMA</w:t>
@@ -4671,7 +4712,35 @@
           <w:rFonts w:ascii="Arial" w:hAnsi="Arial" w:cs="Arial"/>
           <w:lang w:val="es-ES"/>
         </w:rPr>
-        <w:t>Cabe resaltar que no es necesario que toda la información sea correcta para registrarla, si hay al menos 1 registro correcto, se puede presionar el botón Guardar información para grabar ese único registro en el sistema, los registros observados no se guardan.</w:t>
+        <w:t xml:space="preserve">Cabe resaltar que no es necesario que toda la información sea correcta para registrarla, si hay al menos 1 registro correcto, se puede presionar el botón Guardar para grabar </w:t>
+      </w:r>
+      <w:r>
+        <w:rPr>
+          <w:rFonts w:ascii="Arial" w:hAnsi="Arial" w:cs="Arial"/>
+          <w:lang w:val="es-ES"/>
+        </w:rPr>
+        <w:t>la información de ese</w:t>
+      </w:r>
+      <w:r>
+        <w:rPr>
+          <w:rFonts w:ascii="Arial" w:hAnsi="Arial" w:cs="Arial"/>
+          <w:lang w:val="es-ES"/>
+        </w:rPr>
+        <w:t xml:space="preserve"> único </w:t>
+      </w:r>
+      <w:r>
+        <w:rPr>
+          <w:rFonts w:ascii="Arial" w:hAnsi="Arial" w:cs="Arial"/>
+          <w:lang w:val="es-ES"/>
+        </w:rPr>
+        <w:t>trabajador</w:t>
+      </w:r>
+      <w:r>
+        <w:rPr>
+          <w:rFonts w:ascii="Arial" w:hAnsi="Arial" w:cs="Arial"/>
+          <w:lang w:val="es-ES"/>
+        </w:rPr>
+        <w:t xml:space="preserve"> en el sistema, los registros observados no se guardan.</w:t>
       </w:r>
     </w:p>
     <w:p>
@@ -4899,7 +4968,57 @@
           <w:rFonts w:ascii="Arial" w:hAnsi="Arial" w:cs="Arial"/>
           <w:lang w:val="es-ES"/>
         </w:rPr>
-        <w:t>La actualización del estado de un trabajador se realiza desde la tabla de trabajadores. Para ello primero se debe presionar el ícono del lápiz azul ubicado al lado derecho de la columna estado.</w:t>
+        <w:t>La actualización del estado de un trabajador se realiza desde la tabla de trabajadores</w:t>
+      </w:r>
+      <w:r>
+        <w:rPr>
+          <w:rFonts w:ascii="Arial" w:hAnsi="Arial" w:cs="Arial"/>
+          <w:lang w:val="es-ES"/>
+        </w:rPr>
+        <w:t xml:space="preserve"> o desde la opción Carga masiva</w:t>
+      </w:r>
+      <w:r>
+        <w:rPr>
+          <w:rFonts w:ascii="Arial" w:hAnsi="Arial" w:cs="Arial"/>
+          <w:lang w:val="es-ES"/>
+        </w:rPr>
+        <w:t>.</w:t>
+      </w:r>
+    </w:p>
+    <w:p>
+      <w:pPr>
+        <w:spacing w:after="0" w:line="240" w:lineRule="auto"/>
+        <w:ind w:left="1843" w:right="543"/>
+        <w:jc w:val="both"/>
+        <w:rPr>
+          <w:rFonts w:ascii="Arial" w:hAnsi="Arial" w:cs="Arial"/>
+          <w:lang w:val="es-ES"/>
+        </w:rPr>
+      </w:pPr>
+    </w:p>
+    <w:p>
+      <w:pPr>
+        <w:spacing w:after="0" w:line="240" w:lineRule="auto"/>
+        <w:ind w:left="1843" w:right="543"/>
+        <w:jc w:val="both"/>
+        <w:rPr>
+          <w:rFonts w:ascii="Arial" w:hAnsi="Arial" w:cs="Arial"/>
+          <w:lang w:val="es-ES"/>
+        </w:rPr>
+      </w:pPr>
+      <w:r>
+        <w:rPr>
+          <w:rFonts w:ascii="Arial" w:hAnsi="Arial" w:cs="Arial"/>
+          <w:lang w:val="es-ES"/>
+        </w:rPr>
+        <w:t>Para la actualización desde la tabla de trabajadores</w:t>
+      </w:r>
+      <w:r>
+        <w:rPr>
+          <w:rFonts w:ascii="Arial" w:hAnsi="Arial" w:cs="Arial"/>
+          <w:lang w:val="es-ES"/>
+        </w:rPr>
+        <w:t xml:space="preserve"> se debe presionar el ícono del lápiz azul ubicado al lado derecho de la columna estado.</w:t>
       </w:r>
     </w:p>
     <w:p>
@@ -4930,13 +5049,13 @@
         <mc:AlternateContent>
           <mc:Choice Requires="wps">
             <w:drawing>
-              <wp:anchor distT="0" distB="0" distL="114300" distR="114300" simplePos="0" relativeHeight="251665408" behindDoc="0" locked="0" layoutInCell="1" allowOverlap="1" wp14:anchorId="5FA66011" wp14:editId="3C40816C">
+              <wp:anchor distT="0" distB="0" distL="114300" distR="114300" simplePos="0" relativeHeight="251665408" behindDoc="0" locked="0" layoutInCell="1" allowOverlap="1" wp14:anchorId="5FA66011" wp14:editId="0F9F43DA">
                 <wp:simplePos x="0" y="0"/>
                 <wp:positionH relativeFrom="column">
-                  <wp:posOffset>6071235</wp:posOffset>
+                  <wp:posOffset>6089147</wp:posOffset>
                 </wp:positionH>
                 <wp:positionV relativeFrom="paragraph">
-                  <wp:posOffset>409470</wp:posOffset>
+                  <wp:posOffset>408940</wp:posOffset>
                 </wp:positionV>
                 <wp:extent cx="191131" cy="145855"/>
                 <wp:effectExtent l="0" t="0" r="19050" b="26035"/>
@@ -4998,7 +5117,7 @@
           </mc:Choice>
           <mc:Fallback>
             <w:pict>
-              <v:oval w14:anchorId="4D095B0D" id="Elipse 1" o:spid="_x0000_s1026" style="position:absolute;margin-left:478.05pt;margin-top:32.25pt;width:15.05pt;height:11.5pt;z-index:251665408;visibility:visible;mso-wrap-style:square;mso-width-percent:0;mso-height-percent:0;mso-wrap-distance-left:9pt;mso-wrap-distance-top:0;mso-wrap-distance-right:9pt;mso-wrap-distance-bottom:0;mso-position-horizontal:absolute;mso-position-horizontal-relative:text;mso-position-vertical:absolute;mso-position-vertical-relative:text;mso-width-percent:0;mso-height-percent:0;mso-width-relative:margin;mso-height-relative:margin;v-text-anchor:middle" o:gfxdata="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" filled="f" strokecolor="red" strokeweight="1pt">
+              <v:oval w14:anchorId="362A6F92" id="Elipse 1" o:spid="_x0000_s1026" style="position:absolute;margin-left:479.45pt;margin-top:32.2pt;width:15.05pt;height:11.5pt;z-index:251665408;visibility:visible;mso-wrap-style:square;mso-width-percent:0;mso-height-percent:0;mso-wrap-distance-left:9pt;mso-wrap-distance-top:0;mso-wrap-distance-right:9pt;mso-wrap-distance-bottom:0;mso-position-horizontal:absolute;mso-position-horizontal-relative:text;mso-position-vertical:absolute;mso-position-vertical-relative:text;mso-width-percent:0;mso-height-percent:0;mso-width-relative:margin;mso-height-relative:margin;v-text-anchor:middle" o:gfxdata="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" filled="f" strokecolor="red" strokeweight="1pt">
                 <v:stroke joinstyle="miter"/>
               </v:oval>
             </w:pict>
@@ -5010,10 +5129,10 @@
           <w:noProof/>
         </w:rPr>
         <w:drawing>
-          <wp:inline distT="0" distB="0" distL="0" distR="0" wp14:anchorId="382E4865" wp14:editId="4A01A1E7">
-            <wp:extent cx="5097102" cy="769620"/>
-            <wp:effectExtent l="19050" t="19050" r="27940" b="11430"/>
-            <wp:docPr id="1559833470" name="Imagen 1" descr="Una captura de pantalla de una red social&#10;&#10;Descripción generada automáticamente"/>
+          <wp:inline distT="0" distB="0" distL="0" distR="0" wp14:anchorId="112CF39A" wp14:editId="15092864">
+            <wp:extent cx="5099726" cy="697457"/>
+            <wp:effectExtent l="19050" t="19050" r="24765" b="26670"/>
+            <wp:docPr id="1998275540" name="Imagen 1" descr="Una captura de pantalla de una computadora&#10;&#10;Descripción generada automáticamente"/>
             <wp:cNvGraphicFramePr>
               <a:graphicFrameLocks xmlns:a="http://schemas.openxmlformats.org/drawingml/2006/main" noChangeAspect="1"/>
             </wp:cNvGraphicFramePr>
@@ -5021,28 +5140,51 @@
               <a:graphicData uri="http://schemas.openxmlformats.org/drawingml/2006/picture">
                 <pic:pic xmlns:pic="http://schemas.openxmlformats.org/drawingml/2006/picture">
                   <pic:nvPicPr>
-                    <pic:cNvPr id="1559833470" name="Imagen 1" descr="Una captura de pantalla de una red social&#10;&#10;Descripción generada automáticamente"/>
+                    <pic:cNvPr id="905695041" name="Imagen 1" descr="Una captura de pantalla de una computadora&#10;&#10;Descripción generada automáticamente"/>
                     <pic:cNvPicPr/>
                   </pic:nvPicPr>
-                  <pic:blipFill>
-                    <a:blip r:embed="rId17"/>
-                    <a:stretch>
-                      <a:fillRect/>
-                    </a:stretch>
+                  <pic:blipFill rotWithShape="1">
+                    <a:blip r:embed="rId12"/>
+                    <a:srcRect b="61502"/>
+                    <a:stretch/>
                   </pic:blipFill>
-                  <pic:spPr>
+                  <pic:spPr bwMode="auto">
                     <a:xfrm>
                       <a:off x="0" y="0"/>
-                      <a:ext cx="5241370" cy="791403"/>
+                      <a:ext cx="5123239" cy="700673"/>
                     </a:xfrm>
                     <a:prstGeom prst="rect">
                       <a:avLst/>
                     </a:prstGeom>
-                    <a:ln>
+                    <a:ln w="9525" cap="flat" cmpd="sng" algn="ctr">
                       <a:solidFill>
-                        <a:schemeClr val="tx1"/>
+                        <a:sysClr val="windowText" lastClr="000000"/>
                       </a:solidFill>
+                      <a:prstDash val="solid"/>
+                      <a:round/>
+                      <a:headEnd type="none" w="med" len="med"/>
+                      <a:tailEnd type="none" w="med" len="med"/>
+                      <a:extLst>
+                        <a:ext uri="{C807C97D-BFC1-408E-A445-0C87EB9F89A2}">
+                          <ask:lineSketchStyleProps xmlns:ask="http://schemas.microsoft.com/office/drawing/2018/sketchyshapes" sd="0">
+                            <a:custGeom>
+                              <a:avLst/>
+                              <a:gdLst/>
+                              <a:ahLst/>
+                              <a:cxnLst/>
+                              <a:rect l="0" t="0" r="0" b="0"/>
+                              <a:pathLst/>
+                            </a:custGeom>
+                            <ask:type/>
+                          </ask:lineSketchStyleProps>
+                        </a:ext>
+                      </a:extLst>
                     </a:ln>
+                    <a:extLst>
+                      <a:ext uri="{53640926-AAD7-44D8-BBD7-CCE9431645EC}">
+                        <a14:shadowObscured xmlns:a14="http://schemas.microsoft.com/office/drawing/2010/main"/>
+                      </a:ext>
+                    </a:extLst>
                   </pic:spPr>
                 </pic:pic>
               </a:graphicData>
@@ -5479,7 +5621,7 @@
                     <pic:cNvPicPr/>
                   </pic:nvPicPr>
                   <pic:blipFill>
-                    <a:blip r:embed="rId18"/>
+                    <a:blip r:embed="rId17"/>
                     <a:stretch>
                       <a:fillRect/>
                     </a:stretch>
@@ -5504,6 +5646,324 @@
           </wp:inline>
         </w:drawing>
       </w:r>
+    </w:p>
+    <w:p>
+      <w:pPr>
+        <w:spacing w:after="0" w:line="240" w:lineRule="auto"/>
+        <w:ind w:left="1843" w:right="543"/>
+        <w:jc w:val="both"/>
+        <w:rPr>
+          <w:rFonts w:ascii="Arial" w:hAnsi="Arial" w:cs="Arial"/>
+          <w:lang w:val="es-ES"/>
+        </w:rPr>
+      </w:pPr>
+    </w:p>
+    <w:p>
+      <w:pPr>
+        <w:spacing w:after="0" w:line="240" w:lineRule="auto"/>
+        <w:ind w:left="1843" w:right="543"/>
+        <w:jc w:val="both"/>
+        <w:rPr>
+          <w:rFonts w:ascii="Arial" w:hAnsi="Arial" w:cs="Arial"/>
+          <w:lang w:val="es-ES"/>
+        </w:rPr>
+      </w:pPr>
+      <w:r>
+        <w:rPr>
+          <w:rFonts w:ascii="Arial" w:hAnsi="Arial" w:cs="Arial"/>
+          <w:lang w:val="es-ES"/>
+        </w:rPr>
+        <w:t>Si se desea actualizar desde la opción de carga masiva se debe usar el mismo formato de carga de trabajadores, pero con las siguientes consideraciones:</w:t>
+      </w:r>
+    </w:p>
+    <w:p>
+      <w:pPr>
+        <w:spacing w:after="0" w:line="240" w:lineRule="auto"/>
+        <w:ind w:left="1843" w:right="543"/>
+        <w:jc w:val="both"/>
+        <w:rPr>
+          <w:rFonts w:ascii="Arial" w:hAnsi="Arial" w:cs="Arial"/>
+          <w:lang w:val="es-ES"/>
+        </w:rPr>
+      </w:pPr>
+    </w:p>
+    <w:p>
+      <w:pPr>
+        <w:pStyle w:val="Prrafodelista"/>
+        <w:numPr>
+          <w:ilvl w:val="0"/>
+          <w:numId w:val="6"/>
+        </w:numPr>
+        <w:spacing w:after="0" w:line="240" w:lineRule="auto"/>
+        <w:ind w:right="543"/>
+        <w:jc w:val="both"/>
+        <w:rPr>
+          <w:rFonts w:ascii="Arial" w:hAnsi="Arial" w:cs="Arial"/>
+          <w:lang w:val="es-ES"/>
+        </w:rPr>
+      </w:pPr>
+      <w:r>
+        <w:rPr>
+          <w:rFonts w:ascii="Arial" w:hAnsi="Arial" w:cs="Arial"/>
+          <w:lang w:val="es-ES"/>
+        </w:rPr>
+        <w:t>Un trabajador se identifica en el sistema con los campos tipo de documento, número de documento y vínculo, por lo que estos datos no se pueden modificar y son obligatorios.</w:t>
+      </w:r>
+    </w:p>
+    <w:p>
+      <w:pPr>
+        <w:pStyle w:val="Prrafodelista"/>
+        <w:spacing w:after="0" w:line="240" w:lineRule="auto"/>
+        <w:ind w:left="2563" w:right="543"/>
+        <w:jc w:val="both"/>
+        <w:rPr>
+          <w:rFonts w:ascii="Arial" w:hAnsi="Arial" w:cs="Arial"/>
+          <w:lang w:val="es-ES"/>
+        </w:rPr>
+      </w:pPr>
+    </w:p>
+    <w:p>
+      <w:pPr>
+        <w:pStyle w:val="Prrafodelista"/>
+        <w:spacing w:after="0" w:line="240" w:lineRule="auto"/>
+        <w:ind w:left="2563" w:right="543"/>
+        <w:jc w:val="both"/>
+        <w:rPr>
+          <w:rFonts w:ascii="Arial" w:hAnsi="Arial" w:cs="Arial"/>
+          <w:lang w:val="es-ES"/>
+        </w:rPr>
+      </w:pPr>
+      <w:r>
+        <w:rPr>
+          <w:noProof/>
+        </w:rPr>
+        <w:drawing>
+          <wp:inline distT="0" distB="0" distL="0" distR="0" wp14:anchorId="2C197141" wp14:editId="430A2963">
+            <wp:extent cx="4666984" cy="429420"/>
+            <wp:effectExtent l="0" t="0" r="635" b="8890"/>
+            <wp:docPr id="271982063" name="Imagen 1"/>
+            <wp:cNvGraphicFramePr>
+              <a:graphicFrameLocks xmlns:a="http://schemas.openxmlformats.org/drawingml/2006/main" noChangeAspect="1"/>
+            </wp:cNvGraphicFramePr>
+            <a:graphic xmlns:a="http://schemas.openxmlformats.org/drawingml/2006/main">
+              <a:graphicData uri="http://schemas.openxmlformats.org/drawingml/2006/picture">
+                <pic:pic xmlns:pic="http://schemas.openxmlformats.org/drawingml/2006/picture">
+                  <pic:nvPicPr>
+                    <pic:cNvPr id="271982063" name=""/>
+                    <pic:cNvPicPr/>
+                  </pic:nvPicPr>
+                  <pic:blipFill>
+                    <a:blip r:embed="rId18"/>
+                    <a:stretch>
+                      <a:fillRect/>
+                    </a:stretch>
+                  </pic:blipFill>
+                  <pic:spPr>
+                    <a:xfrm>
+                      <a:off x="0" y="0"/>
+                      <a:ext cx="4732043" cy="435406"/>
+                    </a:xfrm>
+                    <a:prstGeom prst="rect">
+                      <a:avLst/>
+                    </a:prstGeom>
+                  </pic:spPr>
+                </pic:pic>
+              </a:graphicData>
+            </a:graphic>
+          </wp:inline>
+        </w:drawing>
+      </w:r>
+    </w:p>
+    <w:p>
+      <w:pPr>
+        <w:pStyle w:val="Prrafodelista"/>
+        <w:spacing w:after="0" w:line="240" w:lineRule="auto"/>
+        <w:ind w:left="2563" w:right="543"/>
+        <w:jc w:val="both"/>
+        <w:rPr>
+          <w:rFonts w:ascii="Arial" w:hAnsi="Arial" w:cs="Arial"/>
+          <w:lang w:val="es-ES"/>
+        </w:rPr>
+      </w:pPr>
+    </w:p>
+    <w:p>
+      <w:pPr>
+        <w:pStyle w:val="Prrafodelista"/>
+        <w:numPr>
+          <w:ilvl w:val="0"/>
+          <w:numId w:val="6"/>
+        </w:numPr>
+        <w:spacing w:after="0" w:line="240" w:lineRule="auto"/>
+        <w:ind w:right="543"/>
+        <w:jc w:val="both"/>
+        <w:rPr>
+          <w:rFonts w:ascii="Arial" w:hAnsi="Arial" w:cs="Arial"/>
+          <w:lang w:val="es-ES"/>
+        </w:rPr>
+      </w:pPr>
+      <w:r>
+        <w:rPr>
+          <w:rFonts w:ascii="Arial" w:hAnsi="Arial" w:cs="Arial"/>
+          <w:lang w:val="es-ES"/>
+        </w:rPr>
+        <w:t>Los demás campos son opcionales, si un campo está vacío no se actualizará.</w:t>
+      </w:r>
+    </w:p>
+    <w:p>
+      <w:pPr>
+        <w:pStyle w:val="Prrafodelista"/>
+        <w:rPr>
+          <w:rFonts w:ascii="Arial" w:hAnsi="Arial" w:cs="Arial"/>
+          <w:lang w:val="es-ES"/>
+        </w:rPr>
+      </w:pPr>
+    </w:p>
+    <w:p>
+      <w:pPr>
+        <w:pStyle w:val="Prrafodelista"/>
+        <w:rPr>
+          <w:rFonts w:ascii="Arial" w:hAnsi="Arial" w:cs="Arial"/>
+          <w:lang w:val="es-ES"/>
+        </w:rPr>
+      </w:pPr>
+    </w:p>
+    <w:p>
+      <w:pPr>
+        <w:pStyle w:val="Prrafodelista"/>
+        <w:rPr>
+          <w:rFonts w:ascii="Arial" w:hAnsi="Arial" w:cs="Arial"/>
+          <w:lang w:val="es-ES"/>
+        </w:rPr>
+      </w:pPr>
+    </w:p>
+    <w:p>
+      <w:pPr>
+        <w:pStyle w:val="Prrafodelista"/>
+        <w:rPr>
+          <w:rFonts w:ascii="Arial" w:hAnsi="Arial" w:cs="Arial"/>
+          <w:lang w:val="es-ES"/>
+        </w:rPr>
+      </w:pPr>
+    </w:p>
+    <w:p>
+      <w:pPr>
+        <w:pStyle w:val="Prrafodelista"/>
+        <w:rPr>
+          <w:rFonts w:ascii="Arial" w:hAnsi="Arial" w:cs="Arial"/>
+          <w:lang w:val="es-ES"/>
+        </w:rPr>
+      </w:pPr>
+    </w:p>
+    <w:p>
+      <w:pPr>
+        <w:pStyle w:val="Prrafodelista"/>
+        <w:rPr>
+          <w:rFonts w:ascii="Arial" w:hAnsi="Arial" w:cs="Arial"/>
+          <w:lang w:val="es-ES"/>
+        </w:rPr>
+      </w:pPr>
+    </w:p>
+    <w:p>
+      <w:pPr>
+        <w:pStyle w:val="Prrafodelista"/>
+        <w:numPr>
+          <w:ilvl w:val="0"/>
+          <w:numId w:val="6"/>
+        </w:numPr>
+        <w:spacing w:after="0" w:line="240" w:lineRule="auto"/>
+        <w:ind w:right="543"/>
+        <w:jc w:val="both"/>
+        <w:rPr>
+          <w:rFonts w:ascii="Arial" w:hAnsi="Arial" w:cs="Arial"/>
+          <w:lang w:val="es-ES"/>
+        </w:rPr>
+      </w:pPr>
+      <w:r>
+        <w:rPr>
+          <w:rFonts w:ascii="Arial" w:hAnsi="Arial" w:cs="Arial"/>
+          <w:lang w:val="es-ES"/>
+        </w:rPr>
+        <w:lastRenderedPageBreak/>
+        <w:t>La primera columna del formato de carga masiva es “Acción” y los valores son Registrar y Actualizar (la primera letra debe comenzar en mayúscula).</w:t>
+      </w:r>
+    </w:p>
+    <w:p>
+      <w:pPr>
+        <w:pStyle w:val="Prrafodelista"/>
+        <w:rPr>
+          <w:rFonts w:ascii="Arial" w:hAnsi="Arial" w:cs="Arial"/>
+          <w:lang w:val="es-ES"/>
+        </w:rPr>
+      </w:pPr>
+    </w:p>
+    <w:p>
+      <w:pPr>
+        <w:spacing w:after="0" w:line="240" w:lineRule="auto"/>
+        <w:ind w:left="2203" w:right="543" w:firstLine="360"/>
+        <w:jc w:val="both"/>
+        <w:rPr>
+          <w:rFonts w:ascii="Arial" w:hAnsi="Arial" w:cs="Arial"/>
+          <w:lang w:val="es-ES"/>
+        </w:rPr>
+      </w:pPr>
+      <w:r>
+        <w:rPr>
+          <w:noProof/>
+        </w:rPr>
+        <w:drawing>
+          <wp:inline distT="0" distB="0" distL="0" distR="0" wp14:anchorId="6CD75A6A" wp14:editId="050D677C">
+            <wp:extent cx="4339989" cy="696036"/>
+            <wp:effectExtent l="0" t="0" r="3810" b="8890"/>
+            <wp:docPr id="449330039" name="Imagen 1" descr="Interfaz de usuario gráfica, Aplicación, Tabla&#10;&#10;Descripción generada automáticamente"/>
+            <wp:cNvGraphicFramePr>
+              <a:graphicFrameLocks xmlns:a="http://schemas.openxmlformats.org/drawingml/2006/main" noChangeAspect="1"/>
+            </wp:cNvGraphicFramePr>
+            <a:graphic xmlns:a="http://schemas.openxmlformats.org/drawingml/2006/main">
+              <a:graphicData uri="http://schemas.openxmlformats.org/drawingml/2006/picture">
+                <pic:pic xmlns:pic="http://schemas.openxmlformats.org/drawingml/2006/picture">
+                  <pic:nvPicPr>
+                    <pic:cNvPr id="449330039" name="Imagen 1" descr="Interfaz de usuario gráfica, Aplicación, Tabla&#10;&#10;Descripción generada automáticamente"/>
+                    <pic:cNvPicPr/>
+                  </pic:nvPicPr>
+                  <pic:blipFill rotWithShape="1">
+                    <a:blip r:embed="rId19"/>
+                    <a:srcRect r="7377" b="25434"/>
+                    <a:stretch/>
+                  </pic:blipFill>
+                  <pic:spPr bwMode="auto">
+                    <a:xfrm>
+                      <a:off x="0" y="0"/>
+                      <a:ext cx="4383833" cy="703068"/>
+                    </a:xfrm>
+                    <a:prstGeom prst="rect">
+                      <a:avLst/>
+                    </a:prstGeom>
+                    <a:ln>
+                      <a:noFill/>
+                    </a:ln>
+                    <a:extLst>
+                      <a:ext uri="{53640926-AAD7-44D8-BBD7-CCE9431645EC}">
+                        <a14:shadowObscured xmlns:a14="http://schemas.microsoft.com/office/drawing/2010/main"/>
+                      </a:ext>
+                    </a:extLst>
+                  </pic:spPr>
+                </pic:pic>
+              </a:graphicData>
+            </a:graphic>
+          </wp:inline>
+        </w:drawing>
+      </w:r>
+    </w:p>
+    <w:p>
+      <w:pPr>
+        <w:spacing w:after="0" w:line="240" w:lineRule="auto"/>
+        <w:ind w:left="2203" w:right="543"/>
+        <w:jc w:val="both"/>
+        <w:rPr>
+          <w:rFonts w:ascii="Arial" w:hAnsi="Arial" w:cs="Arial"/>
+          <w:lang w:val="es-ES"/>
+        </w:rPr>
+      </w:pPr>
     </w:p>
     <w:p>
       <w:pPr>
@@ -6007,7 +6467,6 @@
           <w:noProof/>
           <w:lang w:val="es-ES"/>
         </w:rPr>
-        <w:lastRenderedPageBreak/>
         <mc:AlternateContent>
           <mc:Choice Requires="wpg">
             <w:drawing>
@@ -6269,7 +6728,7 @@
                     <pic:cNvPicPr/>
                   </pic:nvPicPr>
                   <pic:blipFill rotWithShape="1">
-                    <a:blip r:embed="rId19"/>
+                    <a:blip r:embed="rId20"/>
                     <a:srcRect b="9793"/>
                     <a:stretch/>
                   </pic:blipFill>
@@ -6356,7 +6815,7 @@
                     <pic:cNvPicPr/>
                   </pic:nvPicPr>
                   <pic:blipFill>
-                    <a:blip r:embed="rId20"/>
+                    <a:blip r:embed="rId21"/>
                     <a:stretch>
                       <a:fillRect/>
                     </a:stretch>
@@ -6418,7 +6877,15 @@
           <w:rFonts w:ascii="Arial" w:hAnsi="Arial" w:cs="Arial"/>
           <w:lang w:val="es-ES"/>
         </w:rPr>
-        <w:t>Configuración de Planillas se pueden registrar diversas planillas para los trabajadores, así como también asignar los conceptos que sean necesarios</w:t>
+        <w:t xml:space="preserve">Configuración de Planillas se pueden registrar diversas planillas para los trabajadores, así como también asignar los conceptos que sean </w:t>
+      </w:r>
+      <w:r>
+        <w:rPr>
+          <w:rFonts w:ascii="Arial" w:hAnsi="Arial" w:cs="Arial"/>
+          <w:lang w:val="es-ES"/>
+        </w:rPr>
+        <w:lastRenderedPageBreak/>
+        <w:t>necesarios</w:t>
       </w:r>
       <w:r>
         <w:rPr>
@@ -6611,7 +7078,7 @@
                     <pic:cNvPicPr/>
                   </pic:nvPicPr>
                   <pic:blipFill>
-                    <a:blip r:embed="rId21"/>
+                    <a:blip r:embed="rId22"/>
                     <a:stretch>
                       <a:fillRect/>
                     </a:stretch>
@@ -6701,7 +7168,6 @@
           <w:noProof/>
           <w:lang w:val="es-ES"/>
         </w:rPr>
-        <w:lastRenderedPageBreak/>
         <mc:AlternateContent>
           <mc:Choice Requires="wpg">
             <w:drawing>
@@ -7000,7 +7466,7 @@
                     <pic:cNvPicPr/>
                   </pic:nvPicPr>
                   <pic:blipFill>
-                    <a:blip r:embed="rId22"/>
+                    <a:blip r:embed="rId23"/>
                     <a:stretch>
                       <a:fillRect/>
                     </a:stretch>
@@ -7317,7 +7783,7 @@
                     <pic:cNvPicPr/>
                   </pic:nvPicPr>
                   <pic:blipFill rotWithShape="1">
-                    <a:blip r:embed="rId23"/>
+                    <a:blip r:embed="rId24"/>
                     <a:srcRect l="38576"/>
                     <a:stretch/>
                   </pic:blipFill>
@@ -7368,11 +7834,56 @@
           <w:lang w:val="es-ES"/>
         </w:rPr>
       </w:pPr>
-      <w:r>
-        <w:rPr>
-          <w:rFonts w:ascii="Arial" w:hAnsi="Arial" w:cs="Arial"/>
-          <w:lang w:val="es-ES"/>
-        </w:rPr>
+    </w:p>
+    <w:p>
+      <w:pPr>
+        <w:spacing w:after="0" w:line="240" w:lineRule="auto"/>
+        <w:ind w:left="1843" w:right="543"/>
+        <w:jc w:val="both"/>
+        <w:rPr>
+          <w:rFonts w:ascii="Arial" w:hAnsi="Arial" w:cs="Arial"/>
+          <w:lang w:val="es-ES"/>
+        </w:rPr>
+      </w:pPr>
+    </w:p>
+    <w:p>
+      <w:pPr>
+        <w:spacing w:after="0" w:line="240" w:lineRule="auto"/>
+        <w:ind w:left="1843" w:right="543"/>
+        <w:jc w:val="both"/>
+        <w:rPr>
+          <w:rFonts w:ascii="Arial" w:hAnsi="Arial" w:cs="Arial"/>
+          <w:lang w:val="es-ES"/>
+        </w:rPr>
+      </w:pPr>
+    </w:p>
+    <w:p>
+      <w:pPr>
+        <w:spacing w:after="0" w:line="240" w:lineRule="auto"/>
+        <w:ind w:left="1843" w:right="543"/>
+        <w:jc w:val="both"/>
+        <w:rPr>
+          <w:rFonts w:ascii="Arial" w:hAnsi="Arial" w:cs="Arial"/>
+          <w:lang w:val="es-ES"/>
+        </w:rPr>
+      </w:pPr>
+    </w:p>
+    <w:p>
+      <w:pPr>
+        <w:spacing w:after="0" w:line="240" w:lineRule="auto"/>
+        <w:ind w:left="1843" w:right="543"/>
+        <w:jc w:val="both"/>
+        <w:rPr>
+          <w:rFonts w:ascii="Arial" w:hAnsi="Arial" w:cs="Arial"/>
+          <w:lang w:val="es-ES"/>
+        </w:rPr>
+      </w:pPr>
+      <w:r>
+        <w:rPr>
+          <w:rFonts w:ascii="Arial" w:hAnsi="Arial" w:cs="Arial"/>
+          <w:lang w:val="es-ES"/>
+        </w:rPr>
+        <w:lastRenderedPageBreak/>
         <w:t xml:space="preserve">Al presionar el botón </w:t>
       </w:r>
       <w:r>
@@ -7767,7 +8278,7 @@
                     <pic:cNvPicPr/>
                   </pic:nvPicPr>
                   <pic:blipFill>
-                    <a:blip r:embed="rId24"/>
+                    <a:blip r:embed="rId25"/>
                     <a:stretch>
                       <a:fillRect/>
                     </a:stretch>
@@ -7863,7 +8374,6 @@
         <w:rPr>
           <w:noProof/>
         </w:rPr>
-        <w:lastRenderedPageBreak/>
         <mc:AlternateContent>
           <mc:Choice Requires="wps">
             <w:drawing>
@@ -7962,7 +8472,7 @@
                     <pic:cNvPicPr/>
                   </pic:nvPicPr>
                   <pic:blipFill>
-                    <a:blip r:embed="rId25"/>
+                    <a:blip r:embed="rId26"/>
                     <a:stretch>
                       <a:fillRect/>
                     </a:stretch>
@@ -8191,7 +8701,7 @@
                     <pic:cNvPicPr/>
                   </pic:nvPicPr>
                   <pic:blipFill>
-                    <a:blip r:embed="rId26"/>
+                    <a:blip r:embed="rId27"/>
                     <a:stretch>
                       <a:fillRect/>
                     </a:stretch>
@@ -8273,6 +8783,7 @@
           <w:noProof/>
           <w:lang w:val="es-ES"/>
         </w:rPr>
+        <w:lastRenderedPageBreak/>
         <mc:AlternateContent>
           <mc:Choice Requires="wpg">
             <w:drawing>
@@ -8770,7 +9281,7 @@
                     <pic:cNvPicPr/>
                   </pic:nvPicPr>
                   <pic:blipFill>
-                    <a:blip r:embed="rId27"/>
+                    <a:blip r:embed="rId28"/>
                     <a:stretch>
                       <a:fillRect/>
                     </a:stretch>
@@ -9225,7 +9736,7 @@
                     <pic:cNvPicPr/>
                   </pic:nvPicPr>
                   <pic:blipFill>
-                    <a:blip r:embed="rId28"/>
+                    <a:blip r:embed="rId29"/>
                     <a:stretch>
                       <a:fillRect/>
                     </a:stretch>
@@ -9489,7 +10000,7 @@
                     <pic:cNvPicPr/>
                   </pic:nvPicPr>
                   <pic:blipFill>
-                    <a:blip r:embed="rId29"/>
+                    <a:blip r:embed="rId30"/>
                     <a:stretch>
                       <a:fillRect/>
                     </a:stretch>
@@ -9662,7 +10173,7 @@
                     <pic:cNvPicPr/>
                   </pic:nvPicPr>
                   <pic:blipFill>
-                    <a:blip r:embed="rId30"/>
+                    <a:blip r:embed="rId31"/>
                     <a:stretch>
                       <a:fillRect/>
                     </a:stretch>
@@ -9805,6 +10316,7 @@
         <w:rPr>
           <w:noProof/>
         </w:rPr>
+        <w:lastRenderedPageBreak/>
         <mc:AlternateContent>
           <mc:Choice Requires="wps">
             <w:drawing>
@@ -9903,7 +10415,7 @@
                     <pic:cNvPicPr/>
                   </pic:nvPicPr>
                   <pic:blipFill>
-                    <a:blip r:embed="rId31"/>
+                    <a:blip r:embed="rId32"/>
                     <a:stretch>
                       <a:fillRect/>
                     </a:stretch>
@@ -10447,7 +10959,6 @@
           <w:noProof/>
           <w:lang w:val="es-ES"/>
         </w:rPr>
-        <w:lastRenderedPageBreak/>
         <mc:AlternateContent>
           <mc:Choice Requires="wpg">
             <w:drawing>
@@ -10709,7 +11220,7 @@
                     <pic:cNvPicPr/>
                   </pic:nvPicPr>
                   <pic:blipFill rotWithShape="1">
-                    <a:blip r:embed="rId19"/>
+                    <a:blip r:embed="rId20"/>
                     <a:srcRect b="9793"/>
                     <a:stretch/>
                   </pic:blipFill>
@@ -10803,7 +11314,7 @@
                     <pic:cNvPicPr/>
                   </pic:nvPicPr>
                   <pic:blipFill>
-                    <a:blip r:embed="rId32"/>
+                    <a:blip r:embed="rId33"/>
                     <a:stretch>
                       <a:fillRect/>
                     </a:stretch>
@@ -10854,11 +11365,38 @@
           <w:lang w:val="es-ES"/>
         </w:rPr>
       </w:pPr>
-      <w:r>
-        <w:rPr>
-          <w:rFonts w:ascii="Arial" w:hAnsi="Arial" w:cs="Arial"/>
-          <w:lang w:val="es-ES"/>
-        </w:rPr>
+    </w:p>
+    <w:p>
+      <w:pPr>
+        <w:pStyle w:val="Prrafodelista"/>
+        <w:spacing w:after="0" w:line="240" w:lineRule="auto"/>
+        <w:ind w:left="1843" w:right="543"/>
+        <w:contextualSpacing w:val="0"/>
+        <w:jc w:val="both"/>
+        <w:rPr>
+          <w:rFonts w:ascii="Arial" w:hAnsi="Arial" w:cs="Arial"/>
+          <w:lang w:val="es-ES"/>
+        </w:rPr>
+      </w:pPr>
+    </w:p>
+    <w:p>
+      <w:pPr>
+        <w:pStyle w:val="Prrafodelista"/>
+        <w:spacing w:after="0" w:line="240" w:lineRule="auto"/>
+        <w:ind w:left="1843" w:right="543"/>
+        <w:contextualSpacing w:val="0"/>
+        <w:jc w:val="both"/>
+        <w:rPr>
+          <w:rFonts w:ascii="Arial" w:hAnsi="Arial" w:cs="Arial"/>
+          <w:lang w:val="es-ES"/>
+        </w:rPr>
+      </w:pPr>
+      <w:r>
+        <w:rPr>
+          <w:rFonts w:ascii="Arial" w:hAnsi="Arial" w:cs="Arial"/>
+          <w:lang w:val="es-ES"/>
+        </w:rPr>
+        <w:lastRenderedPageBreak/>
         <w:t>En este módulo se pueden ir registrando los años y meses para generar una planilla</w:t>
       </w:r>
       <w:r>
@@ -11170,7 +11708,7 @@
                     <pic:cNvPicPr/>
                   </pic:nvPicPr>
                   <pic:blipFill>
-                    <a:blip r:embed="rId33"/>
+                    <a:blip r:embed="rId34"/>
                     <a:stretch>
                       <a:fillRect/>
                     </a:stretch>
@@ -11464,7 +12002,7 @@
                     <pic:cNvPicPr/>
                   </pic:nvPicPr>
                   <pic:blipFill>
-                    <a:blip r:embed="rId34"/>
+                    <a:blip r:embed="rId35"/>
                     <a:stretch>
                       <a:fillRect/>
                     </a:stretch>
@@ -11576,7 +12114,6 @@
         <w:rPr>
           <w:noProof/>
         </w:rPr>
-        <w:lastRenderedPageBreak/>
         <w:drawing>
           <wp:inline distT="0" distB="0" distL="0" distR="0" wp14:anchorId="151788F2" wp14:editId="55C8A6C6">
             <wp:extent cx="5088416" cy="378252"/>
@@ -11593,7 +12130,7 @@
                     <pic:cNvPicPr/>
                   </pic:nvPicPr>
                   <pic:blipFill>
-                    <a:blip r:embed="rId35"/>
+                    <a:blip r:embed="rId36"/>
                     <a:stretch>
                       <a:fillRect/>
                     </a:stretch>
@@ -12016,6 +12553,7 @@
           <w:noProof/>
           <w:lang w:val="es-ES"/>
         </w:rPr>
+        <w:lastRenderedPageBreak/>
         <mc:AlternateContent>
           <mc:Choice Requires="wpg">
             <w:drawing>
@@ -12808,7 +13346,7 @@
                     <pic:cNvPicPr/>
                   </pic:nvPicPr>
                   <pic:blipFill>
-                    <a:blip r:embed="rId36"/>
+                    <a:blip r:embed="rId37"/>
                     <a:stretch>
                       <a:fillRect/>
                     </a:stretch>
@@ -13026,7 +13564,7 @@
                     <pic:cNvPicPr/>
                   </pic:nvPicPr>
                   <pic:blipFill>
-                    <a:blip r:embed="rId37"/>
+                    <a:blip r:embed="rId38"/>
                     <a:stretch>
                       <a:fillRect/>
                     </a:stretch>
@@ -13098,6 +13636,7 @@
           <w:bCs/>
           <w:lang w:val="es-ES"/>
         </w:rPr>
+        <w:lastRenderedPageBreak/>
         <w:t>Descargar</w:t>
       </w:r>
       <w:r>
@@ -13974,7 +14513,6 @@
         <w:rPr>
           <w:noProof/>
         </w:rPr>
-        <w:lastRenderedPageBreak/>
         <mc:AlternateContent>
           <mc:Choice Requires="wps">
             <w:drawing>
@@ -14067,7 +14605,7 @@
                     <pic:cNvPicPr/>
                   </pic:nvPicPr>
                   <pic:blipFill>
-                    <a:blip r:embed="rId38"/>
+                    <a:blip r:embed="rId39"/>
                     <a:stretch>
                       <a:fillRect/>
                     </a:stretch>
@@ -14163,6 +14701,7 @@
         <w:rPr>
           <w:noProof/>
         </w:rPr>
+        <w:lastRenderedPageBreak/>
         <w:drawing>
           <wp:inline distT="0" distB="0" distL="0" distR="0" wp14:anchorId="0C0CC96B" wp14:editId="77F09032">
             <wp:extent cx="5095875" cy="1550284"/>
@@ -14179,7 +14718,7 @@
                     <pic:cNvPicPr/>
                   </pic:nvPicPr>
                   <pic:blipFill>
-                    <a:blip r:embed="rId39"/>
+                    <a:blip r:embed="rId40"/>
                     <a:stretch>
                       <a:fillRect/>
                     </a:stretch>
@@ -14373,7 +14912,7 @@
                     <pic:cNvPicPr/>
                   </pic:nvPicPr>
                   <pic:blipFill>
-                    <a:blip r:embed="rId40"/>
+                    <a:blip r:embed="rId41"/>
                     <a:stretch>
                       <a:fillRect/>
                     </a:stretch>
@@ -14578,7 +15117,7 @@
                     <pic:cNvPicPr/>
                   </pic:nvPicPr>
                   <pic:blipFill>
-                    <a:blip r:embed="rId41"/>
+                    <a:blip r:embed="rId42"/>
                     <a:stretch>
                       <a:fillRect/>
                     </a:stretch>
@@ -14680,9 +15219,191 @@
     </w:p>
     <w:p>
       <w:pPr>
+        <w:pStyle w:val="Prrafodelista"/>
+        <w:spacing w:after="0" w:line="240" w:lineRule="auto"/>
+        <w:ind w:left="1353" w:right="543"/>
+        <w:contextualSpacing w:val="0"/>
+        <w:jc w:val="both"/>
+        <w:rPr>
+          <w:rFonts w:ascii="Arial" w:hAnsi="Arial" w:cs="Arial"/>
+          <w:lang w:val="es-ES"/>
+        </w:rPr>
+      </w:pPr>
+    </w:p>
+    <w:p>
+      <w:pPr>
+        <w:pStyle w:val="Prrafodelista"/>
+        <w:spacing w:after="0" w:line="240" w:lineRule="auto"/>
+        <w:ind w:left="1353" w:right="543"/>
+        <w:contextualSpacing w:val="0"/>
+        <w:jc w:val="both"/>
+        <w:rPr>
+          <w:rFonts w:ascii="Arial" w:hAnsi="Arial" w:cs="Arial"/>
+          <w:lang w:val="es-ES"/>
+        </w:rPr>
+      </w:pPr>
+    </w:p>
+    <w:p>
+      <w:pPr>
+        <w:pStyle w:val="Prrafodelista"/>
+        <w:spacing w:after="0" w:line="240" w:lineRule="auto"/>
+        <w:ind w:left="1353" w:right="543"/>
+        <w:contextualSpacing w:val="0"/>
+        <w:jc w:val="both"/>
+        <w:rPr>
+          <w:rFonts w:ascii="Arial" w:hAnsi="Arial" w:cs="Arial"/>
+          <w:lang w:val="es-ES"/>
+        </w:rPr>
+      </w:pPr>
+    </w:p>
+    <w:p>
+      <w:pPr>
+        <w:pStyle w:val="Prrafodelista"/>
+        <w:spacing w:after="0" w:line="240" w:lineRule="auto"/>
+        <w:ind w:left="1353" w:right="543"/>
+        <w:contextualSpacing w:val="0"/>
+        <w:jc w:val="both"/>
+        <w:rPr>
+          <w:rFonts w:ascii="Arial" w:hAnsi="Arial" w:cs="Arial"/>
+          <w:lang w:val="es-ES"/>
+        </w:rPr>
+      </w:pPr>
+    </w:p>
+    <w:p>
+      <w:pPr>
+        <w:pStyle w:val="Prrafodelista"/>
+        <w:spacing w:after="0" w:line="240" w:lineRule="auto"/>
+        <w:ind w:left="1353" w:right="543"/>
+        <w:contextualSpacing w:val="0"/>
+        <w:jc w:val="both"/>
+        <w:rPr>
+          <w:rFonts w:ascii="Arial" w:hAnsi="Arial" w:cs="Arial"/>
+          <w:lang w:val="es-ES"/>
+        </w:rPr>
+      </w:pPr>
+    </w:p>
+    <w:p>
+      <w:pPr>
+        <w:pStyle w:val="Prrafodelista"/>
+        <w:spacing w:after="0" w:line="240" w:lineRule="auto"/>
+        <w:ind w:left="1353" w:right="543"/>
+        <w:contextualSpacing w:val="0"/>
+        <w:jc w:val="both"/>
+        <w:rPr>
+          <w:rFonts w:ascii="Arial" w:hAnsi="Arial" w:cs="Arial"/>
+          <w:lang w:val="es-ES"/>
+        </w:rPr>
+      </w:pPr>
+    </w:p>
+    <w:p>
+      <w:pPr>
+        <w:pStyle w:val="Prrafodelista"/>
+        <w:spacing w:after="0" w:line="240" w:lineRule="auto"/>
+        <w:ind w:left="1353" w:right="543"/>
+        <w:contextualSpacing w:val="0"/>
+        <w:jc w:val="both"/>
+        <w:rPr>
+          <w:rFonts w:ascii="Arial" w:hAnsi="Arial" w:cs="Arial"/>
+          <w:lang w:val="es-ES"/>
+        </w:rPr>
+      </w:pPr>
+    </w:p>
+    <w:p>
+      <w:pPr>
+        <w:pStyle w:val="Prrafodelista"/>
+        <w:spacing w:after="0" w:line="240" w:lineRule="auto"/>
+        <w:ind w:left="1353" w:right="543"/>
+        <w:contextualSpacing w:val="0"/>
+        <w:jc w:val="both"/>
+        <w:rPr>
+          <w:rFonts w:ascii="Arial" w:hAnsi="Arial" w:cs="Arial"/>
+          <w:lang w:val="es-ES"/>
+        </w:rPr>
+      </w:pPr>
+    </w:p>
+    <w:p>
+      <w:pPr>
+        <w:pStyle w:val="Prrafodelista"/>
+        <w:spacing w:after="0" w:line="240" w:lineRule="auto"/>
+        <w:ind w:left="1353" w:right="543"/>
+        <w:contextualSpacing w:val="0"/>
+        <w:jc w:val="both"/>
+        <w:rPr>
+          <w:rFonts w:ascii="Arial" w:hAnsi="Arial" w:cs="Arial"/>
+          <w:lang w:val="es-ES"/>
+        </w:rPr>
+      </w:pPr>
+    </w:p>
+    <w:p>
+      <w:pPr>
+        <w:pStyle w:val="Prrafodelista"/>
+        <w:spacing w:after="0" w:line="240" w:lineRule="auto"/>
+        <w:ind w:left="1353" w:right="543"/>
+        <w:contextualSpacing w:val="0"/>
+        <w:jc w:val="both"/>
+        <w:rPr>
+          <w:rFonts w:ascii="Arial" w:hAnsi="Arial" w:cs="Arial"/>
+          <w:lang w:val="es-ES"/>
+        </w:rPr>
+      </w:pPr>
+    </w:p>
+    <w:p>
+      <w:pPr>
+        <w:pStyle w:val="Prrafodelista"/>
+        <w:spacing w:after="0" w:line="240" w:lineRule="auto"/>
+        <w:ind w:left="1353" w:right="543"/>
+        <w:contextualSpacing w:val="0"/>
+        <w:jc w:val="both"/>
+        <w:rPr>
+          <w:rFonts w:ascii="Arial" w:hAnsi="Arial" w:cs="Arial"/>
+          <w:lang w:val="es-ES"/>
+        </w:rPr>
+      </w:pPr>
+    </w:p>
+    <w:p>
+      <w:pPr>
+        <w:pStyle w:val="Prrafodelista"/>
+        <w:spacing w:after="0" w:line="240" w:lineRule="auto"/>
+        <w:ind w:left="1353" w:right="543"/>
+        <w:contextualSpacing w:val="0"/>
+        <w:jc w:val="both"/>
+        <w:rPr>
+          <w:rFonts w:ascii="Arial" w:hAnsi="Arial" w:cs="Arial"/>
+          <w:lang w:val="es-ES"/>
+        </w:rPr>
+      </w:pPr>
+    </w:p>
+    <w:p>
+      <w:pPr>
+        <w:pStyle w:val="Prrafodelista"/>
+        <w:spacing w:after="0" w:line="240" w:lineRule="auto"/>
+        <w:ind w:left="1353" w:right="543"/>
+        <w:contextualSpacing w:val="0"/>
+        <w:jc w:val="both"/>
+        <w:rPr>
+          <w:rFonts w:ascii="Arial" w:hAnsi="Arial" w:cs="Arial"/>
+          <w:lang w:val="es-ES"/>
+        </w:rPr>
+      </w:pPr>
+    </w:p>
+    <w:p>
+      <w:pPr>
+        <w:pStyle w:val="Prrafodelista"/>
+        <w:spacing w:after="0" w:line="240" w:lineRule="auto"/>
+        <w:ind w:left="1353" w:right="543"/>
+        <w:contextualSpacing w:val="0"/>
+        <w:jc w:val="both"/>
+        <w:rPr>
+          <w:rFonts w:ascii="Arial" w:hAnsi="Arial" w:cs="Arial"/>
+          <w:lang w:val="es-ES"/>
+        </w:rPr>
+      </w:pPr>
+    </w:p>
+    <w:p>
+      <w:pPr>
         <w:pStyle w:val="Ttulo1"/>
       </w:pPr>
-      <w:bookmarkStart w:id="4" w:name="_Toc162953949"/>
+      <w:bookmarkStart w:id="4" w:name="_Toc171506902"/>
       <w:r>
         <w:lastRenderedPageBreak/>
         <w:t>CONSULTAS Y REPORTES</w:t>
@@ -15367,7 +16088,7 @@
                     <pic:cNvPicPr/>
                   </pic:nvPicPr>
                   <pic:blipFill>
-                    <a:blip r:embed="rId42"/>
+                    <a:blip r:embed="rId43"/>
                     <a:stretch>
                       <a:fillRect/>
                     </a:stretch>
@@ -15557,7 +16278,7 @@
                     <pic:cNvPicPr/>
                   </pic:nvPicPr>
                   <pic:blipFill>
-                    <a:blip r:embed="rId43"/>
+                    <a:blip r:embed="rId44"/>
                     <a:stretch>
                       <a:fillRect/>
                     </a:stretch>
@@ -15698,7 +16419,7 @@
                     <pic:cNvPicPr/>
                   </pic:nvPicPr>
                   <pic:blipFill rotWithShape="1">
-                    <a:blip r:embed="rId44"/>
+                    <a:blip r:embed="rId45"/>
                     <a:srcRect t="62387"/>
                     <a:stretch/>
                   </pic:blipFill>
@@ -15835,7 +16556,7 @@
       <w:pPr>
         <w:pStyle w:val="Ttulo1"/>
       </w:pPr>
-      <w:bookmarkStart w:id="5" w:name="_Toc162953950"/>
+      <w:bookmarkStart w:id="5" w:name="_Toc171506903"/>
       <w:r>
         <w:lastRenderedPageBreak/>
         <w:t>MAPA DE NAVEGACIÓN DEL SISTEMA</w:t>
@@ -15894,7 +16615,7 @@
                     <pic:cNvPicPr/>
                   </pic:nvPicPr>
                   <pic:blipFill>
-                    <a:blip r:embed="rId45"/>
+                    <a:blip r:embed="rId46"/>
                     <a:stretch>
                       <a:fillRect/>
                     </a:stretch>
@@ -15975,7 +16696,7 @@
                     <pic:cNvPicPr/>
                   </pic:nvPicPr>
                   <pic:blipFill>
-                    <a:blip r:embed="rId46"/>
+                    <a:blip r:embed="rId47"/>
                     <a:stretch>
                       <a:fillRect/>
                     </a:stretch>
@@ -16002,12 +16723,12 @@
       </w:r>
     </w:p>
     <w:sectPr>
-      <w:headerReference w:type="even" r:id="rId47"/>
-      <w:headerReference w:type="default" r:id="rId48"/>
-      <w:footerReference w:type="even" r:id="rId49"/>
-      <w:footerReference w:type="default" r:id="rId50"/>
-      <w:headerReference w:type="first" r:id="rId51"/>
-      <w:footerReference w:type="first" r:id="rId52"/>
+      <w:headerReference w:type="even" r:id="rId48"/>
+      <w:headerReference w:type="default" r:id="rId49"/>
+      <w:footerReference w:type="even" r:id="rId50"/>
+      <w:footerReference w:type="default" r:id="rId51"/>
+      <w:headerReference w:type="first" r:id="rId52"/>
+      <w:footerReference w:type="first" r:id="rId53"/>
       <w:pgSz w:w="11906" w:h="16838" w:code="9"/>
       <w:pgMar w:top="720" w:right="720" w:bottom="720" w:left="720" w:header="709" w:footer="709" w:gutter="0"/>
       <w:cols w:space="708"/>
@@ -16607,17 +17328,17 @@
   <w:abstractNum w:abstractNumId="1" w15:restartNumberingAfterBreak="0">
     <w:nsid w:val="138D48D7"/>
     <w:multiLevelType w:val="hybridMultilevel"/>
-    <w:tmpl w:val="2D5A43A0"/>
-    <w:lvl w:ilvl="0" w:tplc="2E98C6A6">
-      <w:start w:val="5"/>
+    <w:tmpl w:val="99DE8738"/>
+    <w:lvl w:ilvl="0" w:tplc="280A0001">
+      <w:start w:val="1"/>
       <w:numFmt w:val="bullet"/>
-      <w:lvlText w:val="-"/>
+      <w:lvlText w:val=""/>
       <w:lvlJc w:val="left"/>
       <w:pPr>
         <w:ind w:left="2563" w:hanging="360"/>
       </w:pPr>
       <w:rPr>
-        <w:rFonts w:ascii="Calibri" w:eastAsiaTheme="minorHAnsi" w:hAnsi="Calibri" w:cs="Calibri" w:hint="default"/>
+        <w:rFonts w:ascii="Symbol" w:hAnsi="Symbol" w:hint="default"/>
       </w:rPr>
     </w:lvl>
     <w:lvl w:ilvl="1" w:tplc="280A0003" w:tentative="1">

</xml_diff>